<commit_message>
added word to loop through the documents and user input form
</commit_message>
<xml_diff>
--- a/PayrollReport_2018.docx
+++ b/PayrollReport_2018.docx
@@ -52,6 +52,7 @@
         </w:rPr>
         <w:tab/>
       </w:r>
+      <w:proofErr w:type="spellStart"/>
       <w:r>
         <w:rPr>
           <w:rFonts w:asciiTheme="majorHAnsi" w:hAnsiTheme="majorHAnsi" w:cstheme="majorHAnsi"/>
@@ -62,6 +63,7 @@
         </w:rPr>
         <w:t>JProject</w:t>
       </w:r>
+      <w:proofErr w:type="spellEnd"/>
       <w:r>
         <w:rPr>
           <w:rFonts w:asciiTheme="majorHAnsi" w:hAnsiTheme="majorHAnsi" w:cstheme="majorHAnsi"/>
@@ -70,17 +72,7 @@
           <w:sz w:val="72"/>
           <w:szCs w:val="52"/>
         </w:rPr>
-        <w:t xml:space="preserve"> </w:t>
-      </w:r>
-      <w:r>
-        <w:rPr>
-          <w:rFonts w:asciiTheme="majorHAnsi" w:hAnsiTheme="majorHAnsi" w:cstheme="majorHAnsi"/>
-          <w:b/>
-          <w:bCs/>
-          <w:sz w:val="72"/>
-          <w:szCs w:val="52"/>
-        </w:rPr>
-        <w:t>LTD</w:t>
+        <w:t xml:space="preserve"> LTD</w:t>
       </w:r>
     </w:p>
     <w:p>
@@ -214,9 +206,33 @@
           <w:szCs w:val="34"/>
         </w:rPr>
         <w:tab/>
-        <w:t xml:space="preserve">        </w:t>
-      </w:r>
-      <w:r>
+        <w:t xml:space="preserve">        Payroll Report</w:t>
+      </w:r>
+    </w:p>
+    <w:p>
+      <w:pPr>
+        <w:rPr>
+          <w:rFonts w:asciiTheme="majorHAnsi" w:hAnsiTheme="majorHAnsi" w:cstheme="majorHAnsi"/>
+          <w:b/>
+          <w:bCs/>
+          <w:sz w:val="28"/>
+          <w:szCs w:val="22"/>
+        </w:rPr>
+      </w:pPr>
+    </w:p>
+    <w:p>
+      <w:pPr>
+        <w:rPr>
+          <w:rFonts w:asciiTheme="majorHAnsi" w:hAnsiTheme="majorHAnsi" w:cstheme="majorHAnsi"/>
+          <w:b/>
+          <w:bCs/>
+          <w:sz w:val="28"/>
+          <w:szCs w:val="22"/>
+        </w:rPr>
+      </w:pPr>
+    </w:p>
+    <w:p>
+      <w:pPr>
         <w:rPr>
           <w:rFonts w:asciiTheme="majorHAnsi" w:hAnsiTheme="majorHAnsi" w:cstheme="majorHAnsi"/>
           <w:b/>
@@ -224,33 +240,48 @@
           <w:sz w:val="34"/>
           <w:szCs w:val="34"/>
         </w:rPr>
-        <w:t>Payroll Report</w:t>
-      </w:r>
-    </w:p>
-    <w:p>
-      <w:pPr>
-        <w:rPr>
-          <w:rFonts w:asciiTheme="majorHAnsi" w:hAnsiTheme="majorHAnsi" w:cstheme="majorHAnsi"/>
-          <w:b/>
-          <w:bCs/>
-          <w:sz w:val="28"/>
-          <w:szCs w:val="22"/>
-        </w:rPr>
-      </w:pPr>
-    </w:p>
-    <w:p>
-      <w:pPr>
-        <w:rPr>
-          <w:rFonts w:asciiTheme="majorHAnsi" w:hAnsiTheme="majorHAnsi" w:cstheme="majorHAnsi"/>
-          <w:b/>
-          <w:bCs/>
-          <w:sz w:val="28"/>
-          <w:szCs w:val="22"/>
-        </w:rPr>
-      </w:pPr>
-    </w:p>
-    <w:p>
-      <w:pPr>
+      </w:pPr>
+      <w:r>
+        <w:rPr>
+          <w:rFonts w:asciiTheme="majorHAnsi" w:hAnsiTheme="majorHAnsi" w:cstheme="majorHAnsi"/>
+          <w:b/>
+          <w:bCs/>
+          <w:sz w:val="28"/>
+          <w:szCs w:val="22"/>
+        </w:rPr>
+        <w:tab/>
+      </w:r>
+      <w:r>
+        <w:rPr>
+          <w:rFonts w:asciiTheme="majorHAnsi" w:hAnsiTheme="majorHAnsi" w:cstheme="majorHAnsi"/>
+          <w:b/>
+          <w:bCs/>
+          <w:sz w:val="28"/>
+          <w:szCs w:val="22"/>
+        </w:rPr>
+        <w:tab/>
+      </w:r>
+      <w:r>
+        <w:rPr>
+          <w:rFonts w:asciiTheme="majorHAnsi" w:hAnsiTheme="majorHAnsi" w:cstheme="majorHAnsi"/>
+          <w:b/>
+          <w:bCs/>
+          <w:sz w:val="28"/>
+          <w:szCs w:val="22"/>
+        </w:rPr>
+        <w:tab/>
+      </w:r>
+      <w:r>
+        <w:rPr>
+          <w:rFonts w:asciiTheme="majorHAnsi" w:hAnsiTheme="majorHAnsi" w:cstheme="majorHAnsi"/>
+          <w:b/>
+          <w:bCs/>
+          <w:sz w:val="28"/>
+          <w:szCs w:val="22"/>
+        </w:rPr>
+        <w:tab/>
+      </w:r>
+      <w:r>
         <w:rPr>
           <w:rFonts w:asciiTheme="majorHAnsi" w:hAnsiTheme="majorHAnsi" w:cstheme="majorHAnsi"/>
           <w:b/>
@@ -258,48 +289,186 @@
           <w:sz w:val="34"/>
           <w:szCs w:val="34"/>
         </w:rPr>
-      </w:pPr>
-      <w:r>
-        <w:rPr>
-          <w:rFonts w:asciiTheme="majorHAnsi" w:hAnsiTheme="majorHAnsi" w:cstheme="majorHAnsi"/>
-          <w:b/>
-          <w:bCs/>
-          <w:sz w:val="28"/>
-          <w:szCs w:val="22"/>
-        </w:rPr>
-        <w:tab/>
-      </w:r>
-      <w:r>
-        <w:rPr>
-          <w:rFonts w:asciiTheme="majorHAnsi" w:hAnsiTheme="majorHAnsi" w:cstheme="majorHAnsi"/>
-          <w:b/>
-          <w:bCs/>
-          <w:sz w:val="28"/>
-          <w:szCs w:val="22"/>
-        </w:rPr>
-        <w:tab/>
-      </w:r>
-      <w:r>
-        <w:rPr>
-          <w:rFonts w:asciiTheme="majorHAnsi" w:hAnsiTheme="majorHAnsi" w:cstheme="majorHAnsi"/>
-          <w:b/>
-          <w:bCs/>
-          <w:sz w:val="28"/>
-          <w:szCs w:val="22"/>
-        </w:rPr>
-        <w:tab/>
-      </w:r>
-      <w:r>
-        <w:rPr>
-          <w:rFonts w:asciiTheme="majorHAnsi" w:hAnsiTheme="majorHAnsi" w:cstheme="majorHAnsi"/>
-          <w:b/>
-          <w:bCs/>
-          <w:sz w:val="28"/>
-          <w:szCs w:val="22"/>
-        </w:rPr>
-        <w:tab/>
-      </w:r>
-      <w:r>
+        <w:t>Declaration of Originality</w:t>
+      </w:r>
+    </w:p>
+    <w:p>
+      <w:pPr>
+        <w:jc w:val="center"/>
+        <w:rPr>
+          <w:rFonts w:asciiTheme="majorHAnsi" w:hAnsiTheme="majorHAnsi" w:cstheme="majorHAnsi"/>
+          <w:b/>
+          <w:bCs/>
+          <w:sz w:val="28"/>
+          <w:szCs w:val="22"/>
+        </w:rPr>
+      </w:pPr>
+    </w:p>
+    <w:p>
+      <w:pPr>
+        <w:jc w:val="center"/>
+        <w:rPr>
+          <w:rFonts w:asciiTheme="majorHAnsi" w:hAnsiTheme="majorHAnsi" w:cstheme="majorHAnsi"/>
+          <w:sz w:val="28"/>
+          <w:szCs w:val="22"/>
+        </w:rPr>
+      </w:pPr>
+      <w:r>
+        <w:rPr>
+          <w:rFonts w:asciiTheme="majorHAnsi" w:hAnsiTheme="majorHAnsi" w:cstheme="majorHAnsi"/>
+          <w:sz w:val="28"/>
+          <w:szCs w:val="22"/>
+        </w:rPr>
+        <w:t xml:space="preserve"> am the originator of this work and have appropriately acknowledged all other original sources used in this work.</w:t>
+      </w:r>
+    </w:p>
+    <w:p>
+      <w:pPr>
+        <w:jc w:val="center"/>
+        <w:rPr>
+          <w:rFonts w:asciiTheme="majorHAnsi" w:hAnsiTheme="majorHAnsi" w:cstheme="majorHAnsi"/>
+          <w:sz w:val="28"/>
+          <w:szCs w:val="22"/>
+        </w:rPr>
+      </w:pPr>
+    </w:p>
+    <w:p>
+      <w:pPr>
+        <w:jc w:val="center"/>
+        <w:rPr>
+          <w:rFonts w:asciiTheme="majorHAnsi" w:hAnsiTheme="majorHAnsi" w:cstheme="majorHAnsi"/>
+          <w:sz w:val="28"/>
+          <w:szCs w:val="22"/>
+        </w:rPr>
+      </w:pPr>
+      <w:r>
+        <w:rPr>
+          <w:rFonts w:asciiTheme="majorHAnsi" w:hAnsiTheme="majorHAnsi" w:cstheme="majorHAnsi"/>
+          <w:sz w:val="28"/>
+          <w:szCs w:val="22"/>
+        </w:rPr>
+        <w:t>I understand that Plagiarism is the act of taking and using the whole or any part of another person’s work and presenting it as my own without proper acknowledgement.</w:t>
+      </w:r>
+    </w:p>
+    <w:p>
+      <w:pPr>
+        <w:jc w:val="center"/>
+        <w:rPr>
+          <w:rFonts w:asciiTheme="majorHAnsi" w:hAnsiTheme="majorHAnsi" w:cstheme="majorHAnsi"/>
+          <w:sz w:val="28"/>
+          <w:szCs w:val="22"/>
+        </w:rPr>
+      </w:pPr>
+    </w:p>
+    <w:p>
+      <w:pPr>
+        <w:jc w:val="center"/>
+        <w:rPr>
+          <w:rFonts w:asciiTheme="majorHAnsi" w:hAnsiTheme="majorHAnsi" w:cstheme="majorHAnsi"/>
+          <w:sz w:val="28"/>
+          <w:szCs w:val="22"/>
+        </w:rPr>
+      </w:pPr>
+      <w:r>
+        <w:rPr>
+          <w:rFonts w:asciiTheme="majorHAnsi" w:hAnsiTheme="majorHAnsi" w:cstheme="majorHAnsi"/>
+          <w:sz w:val="28"/>
+          <w:szCs w:val="22"/>
+        </w:rPr>
+        <w:t>I understand that Plagiarism is an academic offence</w:t>
+      </w:r>
+    </w:p>
+    <w:p>
+      <w:pPr>
+        <w:jc w:val="center"/>
+        <w:rPr>
+          <w:rFonts w:asciiTheme="majorHAnsi" w:hAnsiTheme="majorHAnsi" w:cstheme="majorHAnsi"/>
+          <w:sz w:val="28"/>
+          <w:szCs w:val="22"/>
+        </w:rPr>
+      </w:pPr>
+      <w:r>
+        <w:rPr>
+          <w:rFonts w:asciiTheme="majorHAnsi" w:hAnsiTheme="majorHAnsi" w:cstheme="majorHAnsi"/>
+          <w:sz w:val="28"/>
+          <w:szCs w:val="22"/>
+        </w:rPr>
+        <w:t>and if I am found to have committed or abetted the offence of plagiarism in relation to this submitted work, disciplinary action will be enforced.</w:t>
+      </w:r>
+    </w:p>
+    <w:p>
+      <w:pPr>
+        <w:rPr>
+          <w:rFonts w:asciiTheme="majorHAnsi" w:hAnsiTheme="majorHAnsi" w:cstheme="majorHAnsi"/>
+          <w:b/>
+          <w:bCs/>
+          <w:sz w:val="28"/>
+          <w:szCs w:val="22"/>
+        </w:rPr>
+      </w:pPr>
+      <w:r>
+        <w:rPr>
+          <w:rFonts w:asciiTheme="majorHAnsi" w:hAnsiTheme="majorHAnsi" w:cstheme="majorHAnsi"/>
+          <w:b/>
+          <w:bCs/>
+          <w:sz w:val="28"/>
+          <w:szCs w:val="22"/>
+        </w:rPr>
+        <w:tab/>
+      </w:r>
+      <w:r>
+        <w:rPr>
+          <w:rFonts w:asciiTheme="majorHAnsi" w:hAnsiTheme="majorHAnsi" w:cstheme="majorHAnsi"/>
+          <w:b/>
+          <w:bCs/>
+          <w:sz w:val="28"/>
+          <w:szCs w:val="22"/>
+        </w:rPr>
+        <w:tab/>
+      </w:r>
+      <w:r>
+        <w:rPr>
+          <w:rFonts w:asciiTheme="majorHAnsi" w:hAnsiTheme="majorHAnsi" w:cstheme="majorHAnsi"/>
+          <w:b/>
+          <w:bCs/>
+          <w:sz w:val="28"/>
+          <w:szCs w:val="22"/>
+        </w:rPr>
+        <w:tab/>
+      </w:r>
+      <w:r>
+        <w:rPr>
+          <w:rFonts w:asciiTheme="majorHAnsi" w:hAnsiTheme="majorHAnsi" w:cstheme="majorHAnsi"/>
+          <w:b/>
+          <w:bCs/>
+          <w:sz w:val="28"/>
+          <w:szCs w:val="22"/>
+        </w:rPr>
+        <w:tab/>
+      </w:r>
+      <w:r>
+        <w:rPr>
+          <w:rFonts w:asciiTheme="majorHAnsi" w:hAnsiTheme="majorHAnsi" w:cstheme="majorHAnsi"/>
+          <w:b/>
+          <w:bCs/>
+          <w:sz w:val="28"/>
+          <w:szCs w:val="22"/>
+        </w:rPr>
+        <w:tab/>
+      </w:r>
+      <w:r>
+        <w:rPr>
+          <w:rFonts w:asciiTheme="majorHAnsi" w:hAnsiTheme="majorHAnsi" w:cstheme="majorHAnsi"/>
+          <w:b/>
+          <w:bCs/>
+          <w:sz w:val="28"/>
+          <w:szCs w:val="22"/>
+        </w:rPr>
+        <w:tab/>
+      </w:r>
+    </w:p>
+    <w:p>
+      <w:pPr>
         <w:rPr>
           <w:rFonts w:asciiTheme="majorHAnsi" w:hAnsiTheme="majorHAnsi" w:cstheme="majorHAnsi"/>
           <w:b/>
@@ -307,186 +476,8 @@
           <w:sz w:val="34"/>
           <w:szCs w:val="34"/>
         </w:rPr>
-        <w:t>Declaration of Originality</w:t>
-      </w:r>
-    </w:p>
-    <w:p>
-      <w:pPr>
-        <w:jc w:val="center"/>
-        <w:rPr>
-          <w:rFonts w:asciiTheme="majorHAnsi" w:hAnsiTheme="majorHAnsi" w:cstheme="majorHAnsi"/>
-          <w:b/>
-          <w:bCs/>
-          <w:sz w:val="28"/>
-          <w:szCs w:val="22"/>
-        </w:rPr>
-      </w:pPr>
-    </w:p>
-    <w:p>
-      <w:pPr>
-        <w:jc w:val="center"/>
-        <w:rPr>
-          <w:rFonts w:asciiTheme="majorHAnsi" w:hAnsiTheme="majorHAnsi" w:cstheme="majorHAnsi"/>
-          <w:sz w:val="28"/>
-          <w:szCs w:val="22"/>
-        </w:rPr>
-      </w:pPr>
-      <w:r>
-        <w:rPr>
-          <w:rFonts w:asciiTheme="majorHAnsi" w:hAnsiTheme="majorHAnsi" w:cstheme="majorHAnsi"/>
-          <w:sz w:val="28"/>
-          <w:szCs w:val="22"/>
-        </w:rPr>
-        <w:t>I am the originator of this work and I have appropriately acknowledged all other original sources used in this work.</w:t>
-      </w:r>
-    </w:p>
-    <w:p>
-      <w:pPr>
-        <w:jc w:val="center"/>
-        <w:rPr>
-          <w:rFonts w:asciiTheme="majorHAnsi" w:hAnsiTheme="majorHAnsi" w:cstheme="majorHAnsi"/>
-          <w:sz w:val="28"/>
-          <w:szCs w:val="22"/>
-        </w:rPr>
-      </w:pPr>
-    </w:p>
-    <w:p>
-      <w:pPr>
-        <w:jc w:val="center"/>
-        <w:rPr>
-          <w:rFonts w:asciiTheme="majorHAnsi" w:hAnsiTheme="majorHAnsi" w:cstheme="majorHAnsi"/>
-          <w:sz w:val="28"/>
-          <w:szCs w:val="22"/>
-        </w:rPr>
-      </w:pPr>
-      <w:r>
-        <w:rPr>
-          <w:rFonts w:asciiTheme="majorHAnsi" w:hAnsiTheme="majorHAnsi" w:cstheme="majorHAnsi"/>
-          <w:sz w:val="28"/>
-          <w:szCs w:val="22"/>
-        </w:rPr>
-        <w:t>I understand that Plagiarism is the act of taking and using the whole or any part of another person’s work and presenting it as my own without proper acknowledgement.</w:t>
-      </w:r>
-    </w:p>
-    <w:p>
-      <w:pPr>
-        <w:jc w:val="center"/>
-        <w:rPr>
-          <w:rFonts w:asciiTheme="majorHAnsi" w:hAnsiTheme="majorHAnsi" w:cstheme="majorHAnsi"/>
-          <w:sz w:val="28"/>
-          <w:szCs w:val="22"/>
-        </w:rPr>
-      </w:pPr>
-    </w:p>
-    <w:p>
-      <w:pPr>
-        <w:jc w:val="center"/>
-        <w:rPr>
-          <w:rFonts w:asciiTheme="majorHAnsi" w:hAnsiTheme="majorHAnsi" w:cstheme="majorHAnsi"/>
-          <w:sz w:val="28"/>
-          <w:szCs w:val="22"/>
-        </w:rPr>
-      </w:pPr>
-      <w:r>
-        <w:rPr>
-          <w:rFonts w:asciiTheme="majorHAnsi" w:hAnsiTheme="majorHAnsi" w:cstheme="majorHAnsi"/>
-          <w:sz w:val="28"/>
-          <w:szCs w:val="22"/>
-        </w:rPr>
-        <w:t>I understand that Plagiarism is an academic offence</w:t>
-      </w:r>
-    </w:p>
-    <w:p>
-      <w:pPr>
-        <w:jc w:val="center"/>
-        <w:rPr>
-          <w:rFonts w:asciiTheme="majorHAnsi" w:hAnsiTheme="majorHAnsi" w:cstheme="majorHAnsi"/>
-          <w:sz w:val="28"/>
-          <w:szCs w:val="22"/>
-        </w:rPr>
-      </w:pPr>
-      <w:r>
-        <w:rPr>
-          <w:rFonts w:asciiTheme="majorHAnsi" w:hAnsiTheme="majorHAnsi" w:cstheme="majorHAnsi"/>
-          <w:sz w:val="28"/>
-          <w:szCs w:val="22"/>
-        </w:rPr>
-        <w:t>and if I am found to have committed or abetted the offence of plagiarism in relation to this submitted work, disciplinary action will be enforced.</w:t>
-      </w:r>
-    </w:p>
-    <w:p>
-      <w:pPr>
-        <w:rPr>
-          <w:rFonts w:asciiTheme="majorHAnsi" w:hAnsiTheme="majorHAnsi" w:cstheme="majorHAnsi"/>
-          <w:b/>
-          <w:bCs/>
-          <w:sz w:val="28"/>
-          <w:szCs w:val="22"/>
-        </w:rPr>
-      </w:pPr>
-      <w:r>
-        <w:rPr>
-          <w:rFonts w:asciiTheme="majorHAnsi" w:hAnsiTheme="majorHAnsi" w:cstheme="majorHAnsi"/>
-          <w:b/>
-          <w:bCs/>
-          <w:sz w:val="28"/>
-          <w:szCs w:val="22"/>
-        </w:rPr>
-        <w:tab/>
-      </w:r>
-      <w:r>
-        <w:rPr>
-          <w:rFonts w:asciiTheme="majorHAnsi" w:hAnsiTheme="majorHAnsi" w:cstheme="majorHAnsi"/>
-          <w:b/>
-          <w:bCs/>
-          <w:sz w:val="28"/>
-          <w:szCs w:val="22"/>
-        </w:rPr>
-        <w:tab/>
-      </w:r>
-      <w:r>
-        <w:rPr>
-          <w:rFonts w:asciiTheme="majorHAnsi" w:hAnsiTheme="majorHAnsi" w:cstheme="majorHAnsi"/>
-          <w:b/>
-          <w:bCs/>
-          <w:sz w:val="28"/>
-          <w:szCs w:val="22"/>
-        </w:rPr>
-        <w:tab/>
-      </w:r>
-      <w:r>
-        <w:rPr>
-          <w:rFonts w:asciiTheme="majorHAnsi" w:hAnsiTheme="majorHAnsi" w:cstheme="majorHAnsi"/>
-          <w:b/>
-          <w:bCs/>
-          <w:sz w:val="28"/>
-          <w:szCs w:val="22"/>
-        </w:rPr>
-        <w:tab/>
-      </w:r>
-      <w:r>
-        <w:rPr>
-          <w:rFonts w:asciiTheme="majorHAnsi" w:hAnsiTheme="majorHAnsi" w:cstheme="majorHAnsi"/>
-          <w:b/>
-          <w:bCs/>
-          <w:sz w:val="28"/>
-          <w:szCs w:val="22"/>
-        </w:rPr>
-        <w:tab/>
-      </w:r>
-      <w:r>
-        <w:rPr>
-          <w:rFonts w:asciiTheme="majorHAnsi" w:hAnsiTheme="majorHAnsi" w:cstheme="majorHAnsi"/>
-          <w:b/>
-          <w:bCs/>
-          <w:sz w:val="28"/>
-          <w:szCs w:val="22"/>
-        </w:rPr>
-        <w:tab/>
-      </w:r>
-    </w:p>
-    <w:p>
-      <w:pPr>
+      </w:pPr>
+      <w:r>
         <w:rPr>
           <w:rFonts w:asciiTheme="majorHAnsi" w:hAnsiTheme="majorHAnsi" w:cstheme="majorHAnsi"/>
           <w:b/>
@@ -494,7 +485,8 @@
           <w:sz w:val="34"/>
           <w:szCs w:val="34"/>
         </w:rPr>
-      </w:pPr>
+        <w:tab/>
+      </w:r>
       <w:r>
         <w:rPr>
           <w:rFonts w:asciiTheme="majorHAnsi" w:hAnsiTheme="majorHAnsi" w:cstheme="majorHAnsi"/>
@@ -534,16 +526,6 @@
           <w:szCs w:val="34"/>
         </w:rPr>
         <w:tab/>
-      </w:r>
-      <w:r>
-        <w:rPr>
-          <w:rFonts w:asciiTheme="majorHAnsi" w:hAnsiTheme="majorHAnsi" w:cstheme="majorHAnsi"/>
-          <w:b/>
-          <w:bCs/>
-          <w:sz w:val="34"/>
-          <w:szCs w:val="34"/>
-        </w:rPr>
-        <w:tab/>
         <w:t xml:space="preserve">Submitted by </w:t>
       </w:r>
     </w:p>
@@ -557,6 +539,16 @@
           <w:szCs w:val="22"/>
         </w:rPr>
       </w:pPr>
+      <w:r>
+        <w:rPr>
+          <w:rFonts w:asciiTheme="majorHAnsi" w:hAnsiTheme="majorHAnsi" w:cstheme="majorHAnsi"/>
+          <w:b/>
+          <w:bCs/>
+          <w:sz w:val="28"/>
+          <w:szCs w:val="22"/>
+        </w:rPr>
+        <w:tab/>
+      </w:r>
       <w:r>
         <w:rPr>
           <w:rFonts w:asciiTheme="majorHAnsi" w:hAnsiTheme="majorHAnsi" w:cstheme="majorHAnsi"/>
@@ -615,6 +607,13 @@
         <w:tc>
           <w:tcPr>
             <w:tcW w:w="1399" w:type="dxa"/>
+            <w:tcBorders>
+              <w:top w:val="single" w:sz="4" w:space="0" w:color="auto"/>
+              <w:left w:val="single" w:sz="4" w:space="0" w:color="auto"/>
+              <w:bottom w:val="single" w:sz="4" w:space="0" w:color="auto"/>
+              <w:right w:val="single" w:sz="4" w:space="0" w:color="auto"/>
+            </w:tcBorders>
+            <w:hideMark/>
           </w:tcPr>
           <w:p>
             <w:pPr>
@@ -637,6 +636,13 @@
         <w:tc>
           <w:tcPr>
             <w:tcW w:w="8534" w:type="dxa"/>
+            <w:tcBorders>
+              <w:top w:val="single" w:sz="4" w:space="0" w:color="auto"/>
+              <w:left w:val="single" w:sz="4" w:space="0" w:color="auto"/>
+              <w:bottom w:val="single" w:sz="4" w:space="0" w:color="auto"/>
+              <w:right w:val="single" w:sz="4" w:space="0" w:color="auto"/>
+            </w:tcBorders>
+            <w:hideMark/>
           </w:tcPr>
           <w:p>
             <w:pPr>
@@ -646,6 +652,13 @@
                 <w:szCs w:val="22"/>
               </w:rPr>
             </w:pPr>
+            <w:r>
+              <w:rPr>
+                <w:rFonts w:asciiTheme="majorHAnsi" w:hAnsiTheme="majorHAnsi" w:cstheme="majorHAnsi"/>
+                <w:sz w:val="28"/>
+              </w:rPr>
+              <w:t>name</w:t>
+            </w:r>
           </w:p>
         </w:tc>
       </w:tr>
@@ -656,6 +669,13 @@
         <w:tc>
           <w:tcPr>
             <w:tcW w:w="1399" w:type="dxa"/>
+            <w:tcBorders>
+              <w:top w:val="single" w:sz="4" w:space="0" w:color="auto"/>
+              <w:left w:val="single" w:sz="4" w:space="0" w:color="auto"/>
+              <w:bottom w:val="single" w:sz="4" w:space="0" w:color="auto"/>
+              <w:right w:val="single" w:sz="4" w:space="0" w:color="auto"/>
+            </w:tcBorders>
+            <w:hideMark/>
           </w:tcPr>
           <w:p>
             <w:pPr>
@@ -678,6 +698,13 @@
         <w:tc>
           <w:tcPr>
             <w:tcW w:w="8534" w:type="dxa"/>
+            <w:tcBorders>
+              <w:top w:val="single" w:sz="4" w:space="0" w:color="auto"/>
+              <w:left w:val="single" w:sz="4" w:space="0" w:color="auto"/>
+              <w:bottom w:val="single" w:sz="4" w:space="0" w:color="auto"/>
+              <w:right w:val="single" w:sz="4" w:space="0" w:color="auto"/>
+            </w:tcBorders>
+            <w:hideMark/>
           </w:tcPr>
           <w:p>
             <w:pPr>
@@ -687,6 +714,13 @@
                 <w:szCs w:val="22"/>
               </w:rPr>
             </w:pPr>
+            <w:r>
+              <w:rPr>
+                <w:rFonts w:asciiTheme="majorHAnsi" w:hAnsiTheme="majorHAnsi" w:cstheme="majorHAnsi"/>
+                <w:sz w:val="28"/>
+              </w:rPr>
+              <w:t>branch</w:t>
+            </w:r>
           </w:p>
         </w:tc>
       </w:tr>
@@ -697,6 +731,13 @@
         <w:tc>
           <w:tcPr>
             <w:tcW w:w="1399" w:type="dxa"/>
+            <w:tcBorders>
+              <w:top w:val="single" w:sz="4" w:space="0" w:color="auto"/>
+              <w:left w:val="single" w:sz="4" w:space="0" w:color="auto"/>
+              <w:bottom w:val="single" w:sz="4" w:space="0" w:color="auto"/>
+              <w:right w:val="single" w:sz="4" w:space="0" w:color="auto"/>
+            </w:tcBorders>
+            <w:hideMark/>
           </w:tcPr>
           <w:p>
             <w:pPr>
@@ -719,6 +760,13 @@
         <w:tc>
           <w:tcPr>
             <w:tcW w:w="8534" w:type="dxa"/>
+            <w:tcBorders>
+              <w:top w:val="single" w:sz="4" w:space="0" w:color="auto"/>
+              <w:left w:val="single" w:sz="4" w:space="0" w:color="auto"/>
+              <w:bottom w:val="single" w:sz="4" w:space="0" w:color="auto"/>
+              <w:right w:val="single" w:sz="4" w:space="0" w:color="auto"/>
+            </w:tcBorders>
+            <w:hideMark/>
           </w:tcPr>
           <w:p>
             <w:pPr>
@@ -728,6 +776,13 @@
                 <w:szCs w:val="22"/>
               </w:rPr>
             </w:pPr>
+            <w:r>
+              <w:rPr>
+                <w:rFonts w:asciiTheme="majorHAnsi" w:hAnsiTheme="majorHAnsi" w:cstheme="majorHAnsi"/>
+                <w:sz w:val="28"/>
+              </w:rPr>
+              <w:t>Year</w:t>
+            </w:r>
           </w:p>
         </w:tc>
       </w:tr>
@@ -738,6 +793,13 @@
         <w:tc>
           <w:tcPr>
             <w:tcW w:w="1399" w:type="dxa"/>
+            <w:tcBorders>
+              <w:top w:val="single" w:sz="4" w:space="0" w:color="auto"/>
+              <w:left w:val="single" w:sz="4" w:space="0" w:color="auto"/>
+              <w:bottom w:val="single" w:sz="4" w:space="0" w:color="auto"/>
+              <w:right w:val="single" w:sz="4" w:space="0" w:color="auto"/>
+            </w:tcBorders>
+            <w:hideMark/>
           </w:tcPr>
           <w:p>
             <w:pPr>
@@ -760,6 +822,13 @@
         <w:tc>
           <w:tcPr>
             <w:tcW w:w="8534" w:type="dxa"/>
+            <w:tcBorders>
+              <w:top w:val="single" w:sz="4" w:space="0" w:color="auto"/>
+              <w:left w:val="single" w:sz="4" w:space="0" w:color="auto"/>
+              <w:bottom w:val="single" w:sz="4" w:space="0" w:color="auto"/>
+              <w:right w:val="single" w:sz="4" w:space="0" w:color="auto"/>
+            </w:tcBorders>
+            <w:hideMark/>
           </w:tcPr>
           <w:p>
             <w:pPr>
@@ -769,6 +838,13 @@
                 <w:szCs w:val="22"/>
               </w:rPr>
             </w:pPr>
+            <w:r>
+              <w:rPr>
+                <w:rFonts w:asciiTheme="majorHAnsi" w:hAnsiTheme="majorHAnsi" w:cstheme="majorHAnsi"/>
+                <w:sz w:val="28"/>
+              </w:rPr>
+              <w:t>signature</w:t>
+            </w:r>
           </w:p>
         </w:tc>
       </w:tr>
@@ -799,16 +875,34 @@
         <w:tc>
           <w:tcPr>
             <w:tcW w:w="2157" w:type="dxa"/>
+            <w:tcBorders>
+              <w:top w:val="single" w:sz="4" w:space="0" w:color="auto"/>
+              <w:left w:val="single" w:sz="4" w:space="0" w:color="auto"/>
+              <w:bottom w:val="single" w:sz="4" w:space="0" w:color="auto"/>
+              <w:right w:val="single" w:sz="4" w:space="0" w:color="auto"/>
+            </w:tcBorders>
+            <w:hideMark/>
           </w:tcPr>
           <w:p>
             <w:pPr>
               <w:rPr>
                 <w:rFonts w:asciiTheme="majorHAnsi" w:hAnsiTheme="majorHAnsi" w:cstheme="majorHAnsi"/>
-                <w:b/>
+                <w:bCs/>
                 <w:sz w:val="34"/>
                 <w:szCs w:val="34"/>
               </w:rPr>
             </w:pPr>
+            <w:proofErr w:type="spellStart"/>
+            <w:r>
+              <w:rPr>
+                <w:rFonts w:asciiTheme="majorHAnsi" w:hAnsiTheme="majorHAnsi" w:cstheme="majorHAnsi"/>
+                <w:bCs/>
+                <w:sz w:val="34"/>
+                <w:szCs w:val="34"/>
+              </w:rPr>
+              <w:t>noofyear</w:t>
+            </w:r>
+            <w:proofErr w:type="spellEnd"/>
           </w:p>
         </w:tc>
       </w:tr>
@@ -870,47 +964,7 @@
           <w:sz w:val="28"/>
           <w:szCs w:val="22"/>
         </w:rPr>
-        <w:t>I)</w:t>
-      </w:r>
-      <w:r>
-        <w:rPr>
-          <w:rFonts w:asciiTheme="majorHAnsi" w:hAnsiTheme="majorHAnsi" w:cstheme="majorHAnsi"/>
-          <w:sz w:val="28"/>
-          <w:szCs w:val="22"/>
-        </w:rPr>
-        <w:t xml:space="preserve"> </w:t>
-      </w:r>
-      <w:r>
-        <w:rPr>
-          <w:rFonts w:asciiTheme="majorHAnsi" w:hAnsiTheme="majorHAnsi" w:cstheme="majorHAnsi"/>
-          <w:sz w:val="28"/>
-          <w:szCs w:val="22"/>
-        </w:rPr>
-        <w:t xml:space="preserve">Show the </w:t>
-      </w:r>
-      <w:r>
-        <w:rPr>
-          <w:rFonts w:asciiTheme="majorHAnsi" w:hAnsiTheme="majorHAnsi" w:cstheme="majorHAnsi"/>
-          <w:sz w:val="28"/>
-          <w:szCs w:val="22"/>
-        </w:rPr>
-        <w:t xml:space="preserve">Employees </w:t>
-      </w:r>
-      <w:r>
-        <w:rPr>
-          <w:rFonts w:asciiTheme="majorHAnsi" w:hAnsiTheme="majorHAnsi" w:cstheme="majorHAnsi"/>
-          <w:sz w:val="28"/>
-          <w:szCs w:val="22"/>
-        </w:rPr>
-        <w:t xml:space="preserve">Nationality </w:t>
-      </w:r>
-      <w:r>
-        <w:rPr>
-          <w:rFonts w:asciiTheme="majorHAnsi" w:hAnsiTheme="majorHAnsi" w:cstheme="majorHAnsi"/>
-          <w:sz w:val="28"/>
-          <w:szCs w:val="22"/>
-        </w:rPr>
-        <w:t>in any format of visualisation</w:t>
+        <w:t>I) Show the Employees Nationality in any format of visualisation</w:t>
       </w:r>
     </w:p>
     <w:tbl>
@@ -929,15 +983,31 @@
         <w:tc>
           <w:tcPr>
             <w:tcW w:w="9200" w:type="dxa"/>
+            <w:tcBorders>
+              <w:top w:val="single" w:sz="4" w:space="0" w:color="auto"/>
+              <w:left w:val="single" w:sz="4" w:space="0" w:color="auto"/>
+              <w:bottom w:val="single" w:sz="4" w:space="0" w:color="auto"/>
+              <w:right w:val="single" w:sz="4" w:space="0" w:color="auto"/>
+            </w:tcBorders>
+            <w:hideMark/>
           </w:tcPr>
           <w:p>
             <w:pPr>
               <w:rPr>
                 <w:rFonts w:asciiTheme="majorHAnsi" w:hAnsiTheme="majorHAnsi" w:cstheme="majorHAnsi"/>
                 <w:sz w:val="28"/>
-                <w:szCs w:val="22"/>
+                <w:szCs w:val="28"/>
               </w:rPr>
             </w:pPr>
+            <w:r>
+              <w:rPr>
+                <w:rFonts w:asciiTheme="majorHAnsi" w:hAnsiTheme="majorHAnsi" w:cstheme="majorHAnsi"/>
+                <w:noProof/>
+                <w:sz w:val="28"/>
+                <w:szCs w:val="28"/>
+              </w:rPr>
+              <w:t>first</w:t>
+            </w:r>
           </w:p>
         </w:tc>
       </w:tr>
@@ -947,7 +1017,7 @@
         <w:rPr>
           <w:rFonts w:asciiTheme="majorHAnsi" w:hAnsiTheme="majorHAnsi" w:cstheme="majorHAnsi"/>
           <w:sz w:val="28"/>
-          <w:szCs w:val="22"/>
+          <w:szCs w:val="28"/>
         </w:rPr>
       </w:pPr>
     </w:p>
@@ -968,45 +1038,61 @@
         <w:tc>
           <w:tcPr>
             <w:tcW w:w="4621" w:type="dxa"/>
+            <w:tcBorders>
+              <w:top w:val="single" w:sz="4" w:space="0" w:color="auto"/>
+              <w:left w:val="single" w:sz="4" w:space="0" w:color="auto"/>
+              <w:bottom w:val="single" w:sz="4" w:space="0" w:color="auto"/>
+              <w:right w:val="single" w:sz="4" w:space="0" w:color="auto"/>
+            </w:tcBorders>
+            <w:hideMark/>
           </w:tcPr>
           <w:p>
             <w:pPr>
               <w:rPr>
                 <w:rFonts w:asciiTheme="majorHAnsi" w:hAnsiTheme="majorHAnsi" w:cstheme="majorHAnsi"/>
                 <w:sz w:val="28"/>
-                <w:szCs w:val="22"/>
+                <w:szCs w:val="28"/>
               </w:rPr>
             </w:pPr>
             <w:r>
               <w:rPr>
                 <w:rFonts w:asciiTheme="majorHAnsi" w:hAnsiTheme="majorHAnsi" w:cstheme="majorHAnsi"/>
                 <w:sz w:val="28"/>
-                <w:szCs w:val="22"/>
-              </w:rPr>
-              <w:t>Count of Employees</w:t>
-            </w:r>
-            <w:r>
-              <w:rPr>
-                <w:rFonts w:asciiTheme="majorHAnsi" w:hAnsiTheme="majorHAnsi" w:cstheme="majorHAnsi"/>
-                <w:sz w:val="28"/>
-                <w:szCs w:val="22"/>
-              </w:rPr>
-              <w:t>:</w:t>
+                <w:szCs w:val="28"/>
+              </w:rPr>
+              <w:t>Count of Employees:</w:t>
             </w:r>
           </w:p>
         </w:tc>
         <w:tc>
           <w:tcPr>
             <w:tcW w:w="4621" w:type="dxa"/>
+            <w:tcBorders>
+              <w:top w:val="single" w:sz="4" w:space="0" w:color="auto"/>
+              <w:left w:val="single" w:sz="4" w:space="0" w:color="auto"/>
+              <w:bottom w:val="single" w:sz="4" w:space="0" w:color="auto"/>
+              <w:right w:val="single" w:sz="4" w:space="0" w:color="auto"/>
+            </w:tcBorders>
+            <w:hideMark/>
           </w:tcPr>
           <w:p>
             <w:pPr>
               <w:rPr>
                 <w:rFonts w:asciiTheme="majorHAnsi" w:hAnsiTheme="majorHAnsi" w:cstheme="majorHAnsi"/>
                 <w:sz w:val="28"/>
-                <w:szCs w:val="22"/>
+                <w:szCs w:val="28"/>
               </w:rPr>
             </w:pPr>
+            <w:proofErr w:type="spellStart"/>
+            <w:r>
+              <w:rPr>
+                <w:rFonts w:asciiTheme="majorHAnsi" w:hAnsiTheme="majorHAnsi" w:cstheme="majorHAnsi"/>
+                <w:sz w:val="28"/>
+                <w:szCs w:val="28"/>
+              </w:rPr>
+              <w:t>countofemployees</w:t>
+            </w:r>
+            <w:proofErr w:type="spellEnd"/>
           </w:p>
         </w:tc>
       </w:tr>
@@ -1017,45 +1103,61 @@
         <w:tc>
           <w:tcPr>
             <w:tcW w:w="4621" w:type="dxa"/>
+            <w:tcBorders>
+              <w:top w:val="single" w:sz="4" w:space="0" w:color="auto"/>
+              <w:left w:val="single" w:sz="4" w:space="0" w:color="auto"/>
+              <w:bottom w:val="single" w:sz="4" w:space="0" w:color="auto"/>
+              <w:right w:val="single" w:sz="4" w:space="0" w:color="auto"/>
+            </w:tcBorders>
+            <w:hideMark/>
           </w:tcPr>
           <w:p>
             <w:pPr>
               <w:rPr>
                 <w:rFonts w:asciiTheme="majorHAnsi" w:hAnsiTheme="majorHAnsi" w:cstheme="majorHAnsi"/>
                 <w:sz w:val="28"/>
-                <w:szCs w:val="22"/>
+                <w:szCs w:val="28"/>
               </w:rPr>
             </w:pPr>
             <w:r>
               <w:rPr>
                 <w:rFonts w:asciiTheme="majorHAnsi" w:hAnsiTheme="majorHAnsi" w:cstheme="majorHAnsi"/>
                 <w:sz w:val="28"/>
-                <w:szCs w:val="22"/>
-              </w:rPr>
-              <w:t xml:space="preserve">Count of </w:t>
-            </w:r>
-            <w:r>
-              <w:rPr>
-                <w:rFonts w:asciiTheme="majorHAnsi" w:hAnsiTheme="majorHAnsi" w:cstheme="majorHAnsi"/>
-                <w:sz w:val="28"/>
-                <w:szCs w:val="22"/>
-              </w:rPr>
-              <w:t>Citizen:</w:t>
+                <w:szCs w:val="28"/>
+              </w:rPr>
+              <w:t>Count of Citizen:</w:t>
             </w:r>
           </w:p>
         </w:tc>
         <w:tc>
           <w:tcPr>
             <w:tcW w:w="4621" w:type="dxa"/>
+            <w:tcBorders>
+              <w:top w:val="single" w:sz="4" w:space="0" w:color="auto"/>
+              <w:left w:val="single" w:sz="4" w:space="0" w:color="auto"/>
+              <w:bottom w:val="single" w:sz="4" w:space="0" w:color="auto"/>
+              <w:right w:val="single" w:sz="4" w:space="0" w:color="auto"/>
+            </w:tcBorders>
+            <w:hideMark/>
           </w:tcPr>
           <w:p>
             <w:pPr>
               <w:rPr>
                 <w:rFonts w:asciiTheme="majorHAnsi" w:hAnsiTheme="majorHAnsi" w:cstheme="majorHAnsi"/>
                 <w:sz w:val="28"/>
-                <w:szCs w:val="22"/>
+                <w:szCs w:val="28"/>
               </w:rPr>
             </w:pPr>
+            <w:proofErr w:type="spellStart"/>
+            <w:r>
+              <w:rPr>
+                <w:rFonts w:asciiTheme="majorHAnsi" w:hAnsiTheme="majorHAnsi" w:cstheme="majorHAnsi"/>
+                <w:sz w:val="28"/>
+                <w:szCs w:val="28"/>
+              </w:rPr>
+              <w:t>countofcitizen</w:t>
+            </w:r>
+            <w:proofErr w:type="spellEnd"/>
           </w:p>
         </w:tc>
       </w:tr>
@@ -1066,45 +1168,61 @@
         <w:tc>
           <w:tcPr>
             <w:tcW w:w="4621" w:type="dxa"/>
+            <w:tcBorders>
+              <w:top w:val="single" w:sz="4" w:space="0" w:color="auto"/>
+              <w:left w:val="single" w:sz="4" w:space="0" w:color="auto"/>
+              <w:bottom w:val="single" w:sz="4" w:space="0" w:color="auto"/>
+              <w:right w:val="single" w:sz="4" w:space="0" w:color="auto"/>
+            </w:tcBorders>
+            <w:hideMark/>
           </w:tcPr>
           <w:p>
             <w:pPr>
               <w:rPr>
                 <w:rFonts w:asciiTheme="majorHAnsi" w:hAnsiTheme="majorHAnsi" w:cstheme="majorHAnsi"/>
                 <w:sz w:val="28"/>
-                <w:szCs w:val="22"/>
+                <w:szCs w:val="28"/>
               </w:rPr>
             </w:pPr>
             <w:r>
               <w:rPr>
                 <w:rFonts w:asciiTheme="majorHAnsi" w:hAnsiTheme="majorHAnsi" w:cstheme="majorHAnsi"/>
                 <w:sz w:val="28"/>
-                <w:szCs w:val="22"/>
-              </w:rPr>
-              <w:t>Count of PR</w:t>
-            </w:r>
-            <w:r>
-              <w:rPr>
-                <w:rFonts w:asciiTheme="majorHAnsi" w:hAnsiTheme="majorHAnsi" w:cstheme="majorHAnsi"/>
-                <w:sz w:val="28"/>
-                <w:szCs w:val="22"/>
-              </w:rPr>
-              <w:t>:</w:t>
+                <w:szCs w:val="28"/>
+              </w:rPr>
+              <w:t>Count of PR:</w:t>
             </w:r>
           </w:p>
         </w:tc>
         <w:tc>
           <w:tcPr>
             <w:tcW w:w="4621" w:type="dxa"/>
+            <w:tcBorders>
+              <w:top w:val="single" w:sz="4" w:space="0" w:color="auto"/>
+              <w:left w:val="single" w:sz="4" w:space="0" w:color="auto"/>
+              <w:bottom w:val="single" w:sz="4" w:space="0" w:color="auto"/>
+              <w:right w:val="single" w:sz="4" w:space="0" w:color="auto"/>
+            </w:tcBorders>
+            <w:hideMark/>
           </w:tcPr>
           <w:p>
             <w:pPr>
               <w:rPr>
                 <w:rFonts w:asciiTheme="majorHAnsi" w:hAnsiTheme="majorHAnsi" w:cstheme="majorHAnsi"/>
                 <w:sz w:val="28"/>
-                <w:szCs w:val="22"/>
+                <w:szCs w:val="28"/>
               </w:rPr>
             </w:pPr>
+            <w:proofErr w:type="spellStart"/>
+            <w:r>
+              <w:rPr>
+                <w:rFonts w:asciiTheme="majorHAnsi" w:hAnsiTheme="majorHAnsi" w:cstheme="majorHAnsi"/>
+                <w:sz w:val="28"/>
+                <w:szCs w:val="28"/>
+              </w:rPr>
+              <w:t>countofpr</w:t>
+            </w:r>
+            <w:proofErr w:type="spellEnd"/>
           </w:p>
         </w:tc>
       </w:tr>
@@ -1115,45 +1233,61 @@
         <w:tc>
           <w:tcPr>
             <w:tcW w:w="4621" w:type="dxa"/>
+            <w:tcBorders>
+              <w:top w:val="single" w:sz="4" w:space="0" w:color="auto"/>
+              <w:left w:val="single" w:sz="4" w:space="0" w:color="auto"/>
+              <w:bottom w:val="single" w:sz="4" w:space="0" w:color="auto"/>
+              <w:right w:val="single" w:sz="4" w:space="0" w:color="auto"/>
+            </w:tcBorders>
+            <w:hideMark/>
           </w:tcPr>
           <w:p>
             <w:pPr>
               <w:rPr>
                 <w:rFonts w:asciiTheme="majorHAnsi" w:hAnsiTheme="majorHAnsi" w:cstheme="majorHAnsi"/>
                 <w:sz w:val="28"/>
-                <w:szCs w:val="22"/>
+                <w:szCs w:val="28"/>
               </w:rPr>
             </w:pPr>
             <w:r>
               <w:rPr>
                 <w:rFonts w:asciiTheme="majorHAnsi" w:hAnsiTheme="majorHAnsi" w:cstheme="majorHAnsi"/>
                 <w:sz w:val="28"/>
-                <w:szCs w:val="22"/>
-              </w:rPr>
-              <w:t>Count of Foreigner</w:t>
-            </w:r>
-            <w:r>
-              <w:rPr>
-                <w:rFonts w:asciiTheme="majorHAnsi" w:hAnsiTheme="majorHAnsi" w:cstheme="majorHAnsi"/>
-                <w:sz w:val="28"/>
-                <w:szCs w:val="22"/>
-              </w:rPr>
-              <w:t>:</w:t>
+                <w:szCs w:val="28"/>
+              </w:rPr>
+              <w:t>Count of Foreigner:</w:t>
             </w:r>
           </w:p>
         </w:tc>
         <w:tc>
           <w:tcPr>
             <w:tcW w:w="4621" w:type="dxa"/>
+            <w:tcBorders>
+              <w:top w:val="single" w:sz="4" w:space="0" w:color="auto"/>
+              <w:left w:val="single" w:sz="4" w:space="0" w:color="auto"/>
+              <w:bottom w:val="single" w:sz="4" w:space="0" w:color="auto"/>
+              <w:right w:val="single" w:sz="4" w:space="0" w:color="auto"/>
+            </w:tcBorders>
+            <w:hideMark/>
           </w:tcPr>
           <w:p>
             <w:pPr>
               <w:rPr>
                 <w:rFonts w:asciiTheme="majorHAnsi" w:hAnsiTheme="majorHAnsi" w:cstheme="majorHAnsi"/>
                 <w:sz w:val="28"/>
-                <w:szCs w:val="22"/>
+                <w:szCs w:val="28"/>
               </w:rPr>
             </w:pPr>
+            <w:proofErr w:type="spellStart"/>
+            <w:r>
+              <w:rPr>
+                <w:rFonts w:asciiTheme="majorHAnsi" w:hAnsiTheme="majorHAnsi" w:cstheme="majorHAnsi"/>
+                <w:sz w:val="28"/>
+                <w:szCs w:val="28"/>
+              </w:rPr>
+              <w:t>countofforeigner</w:t>
+            </w:r>
+            <w:proofErr w:type="spellEnd"/>
           </w:p>
         </w:tc>
       </w:tr>
@@ -1173,31 +1307,7 @@
           <w:szCs w:val="28"/>
         </w:rPr>
         <w:lastRenderedPageBreak/>
-        <w:t>II)</w:t>
-      </w:r>
-      <w:r>
-        <w:rPr>
-          <w:rFonts w:asciiTheme="majorHAnsi" w:hAnsiTheme="majorHAnsi" w:cstheme="majorHAnsi"/>
-          <w:sz w:val="28"/>
-          <w:szCs w:val="28"/>
-        </w:rPr>
-        <w:t xml:space="preserve"> </w:t>
-      </w:r>
-      <w:r>
-        <w:rPr>
-          <w:rFonts w:asciiTheme="majorHAnsi" w:hAnsiTheme="majorHAnsi" w:cstheme="majorHAnsi"/>
-          <w:sz w:val="28"/>
-          <w:szCs w:val="28"/>
-        </w:rPr>
-        <w:t xml:space="preserve">Show the Payroll Expense of </w:t>
-      </w:r>
-      <w:r>
-        <w:rPr>
-          <w:rFonts w:asciiTheme="majorHAnsi" w:hAnsiTheme="majorHAnsi" w:cstheme="majorHAnsi"/>
-          <w:sz w:val="28"/>
-          <w:szCs w:val="28"/>
-        </w:rPr>
-        <w:t xml:space="preserve">Extra Duty and Transportation Allowance </w:t>
+        <w:t xml:space="preserve">II) Show the Payroll Expense of Extra Duty and Transportation Allowance </w:t>
       </w:r>
     </w:p>
     <w:tbl>
@@ -1216,14 +1326,31 @@
         <w:tc>
           <w:tcPr>
             <w:tcW w:w="9067" w:type="dxa"/>
+            <w:tcBorders>
+              <w:top w:val="single" w:sz="4" w:space="0" w:color="auto"/>
+              <w:left w:val="single" w:sz="4" w:space="0" w:color="auto"/>
+              <w:bottom w:val="single" w:sz="4" w:space="0" w:color="auto"/>
+              <w:right w:val="single" w:sz="4" w:space="0" w:color="auto"/>
+            </w:tcBorders>
+            <w:hideMark/>
           </w:tcPr>
           <w:p>
             <w:pPr>
               <w:rPr>
                 <w:rFonts w:asciiTheme="majorHAnsi" w:hAnsiTheme="majorHAnsi" w:cstheme="majorHAnsi"/>
+                <w:sz w:val="28"/>
+                <w:szCs w:val="28"/>
               </w:rPr>
             </w:pPr>
             <w:bookmarkStart w:id="0" w:name="_Hlk122004133"/>
+            <w:r>
+              <w:rPr>
+                <w:rFonts w:asciiTheme="majorHAnsi" w:hAnsiTheme="majorHAnsi" w:cstheme="majorHAnsi"/>
+                <w:sz w:val="28"/>
+                <w:szCs w:val="28"/>
+              </w:rPr>
+              <w:t>second</w:t>
+            </w:r>
           </w:p>
         </w:tc>
       </w:tr>
@@ -1233,13 +1360,6 @@
       <w:pPr>
         <w:rPr>
           <w:rFonts w:asciiTheme="majorHAnsi" w:hAnsiTheme="majorHAnsi" w:cstheme="majorHAnsi"/>
-        </w:rPr>
-      </w:pPr>
-    </w:p>
-    <w:p>
-      <w:pPr>
-        <w:rPr>
-          <w:rFonts w:asciiTheme="majorHAnsi" w:hAnsiTheme="majorHAnsi" w:cstheme="majorHAnsi"/>
           <w:sz w:val="28"/>
           <w:szCs w:val="28"/>
         </w:rPr>
@@ -1253,37 +1373,22 @@
           <w:szCs w:val="28"/>
         </w:rPr>
       </w:pPr>
-      <w:r>
+    </w:p>
+    <w:p>
+      <w:pPr>
         <w:rPr>
           <w:rFonts w:asciiTheme="majorHAnsi" w:hAnsiTheme="majorHAnsi" w:cstheme="majorHAnsi"/>
           <w:sz w:val="28"/>
           <w:szCs w:val="28"/>
         </w:rPr>
-        <w:t>II</w:t>
-      </w:r>
+      </w:pPr>
       <w:r>
         <w:rPr>
           <w:rFonts w:asciiTheme="majorHAnsi" w:hAnsiTheme="majorHAnsi" w:cstheme="majorHAnsi"/>
           <w:sz w:val="28"/>
           <w:szCs w:val="28"/>
         </w:rPr>
-        <w:t>I</w:t>
-      </w:r>
-      <w:r>
-        <w:rPr>
-          <w:rFonts w:asciiTheme="majorHAnsi" w:hAnsiTheme="majorHAnsi" w:cstheme="majorHAnsi"/>
-          <w:sz w:val="28"/>
-          <w:szCs w:val="28"/>
-        </w:rPr>
-        <w:t>)</w:t>
-      </w:r>
-      <w:r>
-        <w:rPr>
-          <w:rFonts w:asciiTheme="majorHAnsi" w:hAnsiTheme="majorHAnsi" w:cstheme="majorHAnsi"/>
-          <w:sz w:val="28"/>
-          <w:szCs w:val="28"/>
-        </w:rPr>
-        <w:t xml:space="preserve"> Show the company CDAC, MBMF and Sinada contribution</w:t>
+        <w:t>III) Show the company CDAC, MBMF and Sinada contribution</w:t>
       </w:r>
     </w:p>
     <w:tbl>
@@ -1302,13 +1407,30 @@
         <w:tc>
           <w:tcPr>
             <w:tcW w:w="9067" w:type="dxa"/>
+            <w:tcBorders>
+              <w:top w:val="single" w:sz="4" w:space="0" w:color="auto"/>
+              <w:left w:val="single" w:sz="4" w:space="0" w:color="auto"/>
+              <w:bottom w:val="single" w:sz="4" w:space="0" w:color="auto"/>
+              <w:right w:val="single" w:sz="4" w:space="0" w:color="auto"/>
+            </w:tcBorders>
+            <w:hideMark/>
           </w:tcPr>
           <w:p>
             <w:pPr>
               <w:rPr>
                 <w:rFonts w:asciiTheme="majorHAnsi" w:hAnsiTheme="majorHAnsi" w:cstheme="majorHAnsi"/>
+                <w:sz w:val="28"/>
+                <w:szCs w:val="28"/>
               </w:rPr>
             </w:pPr>
+            <w:r>
+              <w:rPr>
+                <w:rFonts w:asciiTheme="majorHAnsi" w:hAnsiTheme="majorHAnsi" w:cstheme="majorHAnsi"/>
+                <w:sz w:val="28"/>
+                <w:szCs w:val="28"/>
+              </w:rPr>
+              <w:t>third</w:t>
+            </w:r>
           </w:p>
         </w:tc>
       </w:tr>
@@ -1328,39 +1450,7 @@
           <w:szCs w:val="28"/>
         </w:rPr>
         <w:lastRenderedPageBreak/>
-        <w:t>I</w:t>
-      </w:r>
-      <w:r>
-        <w:rPr>
-          <w:rFonts w:asciiTheme="majorHAnsi" w:hAnsiTheme="majorHAnsi" w:cstheme="majorHAnsi"/>
-          <w:sz w:val="28"/>
-          <w:szCs w:val="28"/>
-        </w:rPr>
-        <w:t>V</w:t>
-      </w:r>
-      <w:r>
-        <w:rPr>
-          <w:rFonts w:asciiTheme="majorHAnsi" w:hAnsiTheme="majorHAnsi" w:cstheme="majorHAnsi"/>
-          <w:sz w:val="28"/>
-          <w:szCs w:val="28"/>
-        </w:rPr>
-        <w:t>)</w:t>
-      </w:r>
-      <w:r>
-        <w:rPr>
-          <w:rFonts w:asciiTheme="majorHAnsi" w:hAnsiTheme="majorHAnsi" w:cstheme="majorHAnsi"/>
-          <w:sz w:val="28"/>
-          <w:szCs w:val="28"/>
-        </w:rPr>
-        <w:t xml:space="preserve"> Show the Net &amp; Gross by </w:t>
-      </w:r>
-      <w:r>
-        <w:rPr>
-          <w:rFonts w:asciiTheme="majorHAnsi" w:hAnsiTheme="majorHAnsi" w:cstheme="majorHAnsi"/>
-          <w:sz w:val="28"/>
-          <w:szCs w:val="28"/>
-        </w:rPr>
-        <w:t>Category</w:t>
+        <w:t>IV) Show the Net &amp; Gross by Category</w:t>
       </w:r>
     </w:p>
     <w:tbl>
@@ -1379,13 +1469,30 @@
         <w:tc>
           <w:tcPr>
             <w:tcW w:w="8926" w:type="dxa"/>
+            <w:tcBorders>
+              <w:top w:val="single" w:sz="4" w:space="0" w:color="auto"/>
+              <w:left w:val="single" w:sz="4" w:space="0" w:color="auto"/>
+              <w:bottom w:val="single" w:sz="4" w:space="0" w:color="auto"/>
+              <w:right w:val="single" w:sz="4" w:space="0" w:color="auto"/>
+            </w:tcBorders>
+            <w:hideMark/>
           </w:tcPr>
           <w:p>
             <w:pPr>
               <w:rPr>
                 <w:rFonts w:asciiTheme="majorHAnsi" w:hAnsiTheme="majorHAnsi" w:cstheme="majorHAnsi"/>
+                <w:sz w:val="28"/>
+                <w:szCs w:val="28"/>
               </w:rPr>
             </w:pPr>
+            <w:r>
+              <w:rPr>
+                <w:rFonts w:asciiTheme="majorHAnsi" w:hAnsiTheme="majorHAnsi" w:cstheme="majorHAnsi"/>
+                <w:sz w:val="28"/>
+                <w:szCs w:val="28"/>
+              </w:rPr>
+              <w:t>fourth</w:t>
+            </w:r>
           </w:p>
         </w:tc>
       </w:tr>
@@ -1394,13 +1501,6 @@
       <w:pPr>
         <w:rPr>
           <w:rFonts w:asciiTheme="majorHAnsi" w:hAnsiTheme="majorHAnsi" w:cstheme="majorHAnsi"/>
-        </w:rPr>
-      </w:pPr>
-    </w:p>
-    <w:p>
-      <w:pPr>
-        <w:rPr>
-          <w:rFonts w:asciiTheme="majorHAnsi" w:hAnsiTheme="majorHAnsi" w:cstheme="majorHAnsi"/>
           <w:sz w:val="28"/>
           <w:szCs w:val="28"/>
         </w:rPr>
@@ -1414,29 +1514,22 @@
           <w:szCs w:val="28"/>
         </w:rPr>
       </w:pPr>
-      <w:r>
+    </w:p>
+    <w:p>
+      <w:pPr>
         <w:rPr>
           <w:rFonts w:asciiTheme="majorHAnsi" w:hAnsiTheme="majorHAnsi" w:cstheme="majorHAnsi"/>
           <w:sz w:val="28"/>
           <w:szCs w:val="28"/>
         </w:rPr>
-        <w:t>V</w:t>
-      </w:r>
+      </w:pPr>
       <w:r>
         <w:rPr>
           <w:rFonts w:asciiTheme="majorHAnsi" w:hAnsiTheme="majorHAnsi" w:cstheme="majorHAnsi"/>
           <w:sz w:val="28"/>
           <w:szCs w:val="28"/>
         </w:rPr>
-        <w:t>)</w:t>
-      </w:r>
-      <w:r>
-        <w:rPr>
-          <w:rFonts w:asciiTheme="majorHAnsi" w:hAnsiTheme="majorHAnsi" w:cstheme="majorHAnsi"/>
-          <w:sz w:val="28"/>
-          <w:szCs w:val="28"/>
-        </w:rPr>
-        <w:t xml:space="preserve"> Show the Net &amp; Gross by Job Title</w:t>
+        <w:t>V) Show the Net &amp; Gross by Job Title</w:t>
       </w:r>
     </w:p>
     <w:tbl>
@@ -1455,13 +1548,30 @@
         <w:tc>
           <w:tcPr>
             <w:tcW w:w="9067" w:type="dxa"/>
+            <w:tcBorders>
+              <w:top w:val="single" w:sz="4" w:space="0" w:color="auto"/>
+              <w:left w:val="single" w:sz="4" w:space="0" w:color="auto"/>
+              <w:bottom w:val="single" w:sz="4" w:space="0" w:color="auto"/>
+              <w:right w:val="single" w:sz="4" w:space="0" w:color="auto"/>
+            </w:tcBorders>
+            <w:hideMark/>
           </w:tcPr>
           <w:p>
             <w:pPr>
               <w:rPr>
                 <w:rFonts w:asciiTheme="majorHAnsi" w:hAnsiTheme="majorHAnsi" w:cstheme="majorHAnsi"/>
+                <w:sz w:val="28"/>
+                <w:szCs w:val="28"/>
               </w:rPr>
             </w:pPr>
+            <w:r>
+              <w:rPr>
+                <w:rFonts w:asciiTheme="majorHAnsi" w:hAnsiTheme="majorHAnsi" w:cstheme="majorHAnsi"/>
+                <w:sz w:val="28"/>
+                <w:szCs w:val="28"/>
+              </w:rPr>
+              <w:t>fifth</w:t>
+            </w:r>
           </w:p>
         </w:tc>
       </w:tr>
@@ -1481,7 +1591,7 @@
           <w:szCs w:val="28"/>
         </w:rPr>
         <w:lastRenderedPageBreak/>
-        <w:t>VI</w:t>
+        <w:t xml:space="preserve">VI) </w:t>
       </w:r>
       <w:r>
         <w:rPr>
@@ -1489,7 +1599,15 @@
           <w:sz w:val="28"/>
           <w:szCs w:val="28"/>
         </w:rPr>
-        <w:t xml:space="preserve">) Employee and Employer CPF contribution </w:t>
+        <w:t>Show</w:t>
+      </w:r>
+      <w:r>
+        <w:rPr>
+          <w:rFonts w:asciiTheme="majorHAnsi" w:hAnsiTheme="majorHAnsi" w:cstheme="majorHAnsi"/>
+          <w:sz w:val="28"/>
+          <w:szCs w:val="28"/>
+        </w:rPr>
+        <w:t xml:space="preserve"> the Employee and Employer CPF contribution </w:t>
       </w:r>
     </w:p>
     <w:p>
@@ -1512,26 +1630,43 @@
     <w:tbl>
       <w:tblPr>
         <w:tblStyle w:val="TableGrid"/>
-        <w:tblW w:w="8926" w:type="dxa"/>
+        <w:tblW w:w="8996" w:type="dxa"/>
         <w:tblLook w:val="04A0" w:firstRow="1" w:lastRow="0" w:firstColumn="1" w:lastColumn="0" w:noHBand="0" w:noVBand="1"/>
       </w:tblPr>
       <w:tblGrid>
-        <w:gridCol w:w="8926"/>
+        <w:gridCol w:w="8996"/>
       </w:tblGrid>
       <w:tr>
         <w:trPr>
-          <w:trHeight w:val="5346"/>
+          <w:trHeight w:val="5897"/>
         </w:trPr>
         <w:tc>
           <w:tcPr>
-            <w:tcW w:w="8926" w:type="dxa"/>
+            <w:tcW w:w="8996" w:type="dxa"/>
+            <w:tcBorders>
+              <w:top w:val="single" w:sz="4" w:space="0" w:color="auto"/>
+              <w:left w:val="single" w:sz="4" w:space="0" w:color="auto"/>
+              <w:bottom w:val="single" w:sz="4" w:space="0" w:color="auto"/>
+              <w:right w:val="single" w:sz="4" w:space="0" w:color="auto"/>
+            </w:tcBorders>
+            <w:hideMark/>
           </w:tcPr>
           <w:p>
             <w:pPr>
               <w:rPr>
                 <w:rFonts w:asciiTheme="majorHAnsi" w:hAnsiTheme="majorHAnsi" w:cstheme="majorHAnsi"/>
+                <w:sz w:val="28"/>
+                <w:szCs w:val="28"/>
               </w:rPr>
             </w:pPr>
+            <w:r>
+              <w:rPr>
+                <w:rFonts w:asciiTheme="majorHAnsi" w:hAnsiTheme="majorHAnsi" w:cstheme="majorHAnsi"/>
+                <w:sz w:val="28"/>
+                <w:szCs w:val="28"/>
+              </w:rPr>
+              <w:t>sixth</w:t>
+            </w:r>
           </w:p>
         </w:tc>
       </w:tr>
@@ -1565,19 +1700,26 @@
     <w:tbl>
       <w:tblPr>
         <w:tblStyle w:val="TableGrid"/>
-        <w:tblW w:w="8978" w:type="dxa"/>
+        <w:tblW w:w="9025" w:type="dxa"/>
         <w:tblLook w:val="04A0" w:firstRow="1" w:lastRow="0" w:firstColumn="1" w:lastColumn="0" w:noHBand="0" w:noVBand="1"/>
       </w:tblPr>
       <w:tblGrid>
-        <w:gridCol w:w="8978"/>
+        <w:gridCol w:w="9025"/>
       </w:tblGrid>
       <w:tr>
         <w:trPr>
-          <w:trHeight w:val="6172"/>
+          <w:trHeight w:val="6076"/>
         </w:trPr>
         <w:tc>
           <w:tcPr>
-            <w:tcW w:w="8978" w:type="dxa"/>
+            <w:tcW w:w="9025" w:type="dxa"/>
+            <w:tcBorders>
+              <w:top w:val="single" w:sz="4" w:space="0" w:color="auto"/>
+              <w:left w:val="single" w:sz="4" w:space="0" w:color="auto"/>
+              <w:bottom w:val="single" w:sz="4" w:space="0" w:color="auto"/>
+              <w:right w:val="single" w:sz="4" w:space="0" w:color="auto"/>
+            </w:tcBorders>
+            <w:hideMark/>
           </w:tcPr>
           <w:p>
             <w:pPr>
@@ -1587,26 +1729,19 @@
                 <w:szCs w:val="28"/>
               </w:rPr>
             </w:pPr>
+            <w:r>
+              <w:rPr>
+                <w:rFonts w:asciiTheme="majorHAnsi" w:hAnsiTheme="majorHAnsi" w:cstheme="majorHAnsi"/>
+                <w:sz w:val="28"/>
+                <w:szCs w:val="28"/>
+              </w:rPr>
+              <w:t>seventh</w:t>
+            </w:r>
           </w:p>
         </w:tc>
       </w:tr>
     </w:tbl>
-    <w:p>
-      <w:pPr>
-        <w:rPr>
-          <w:rFonts w:asciiTheme="majorHAnsi" w:hAnsiTheme="majorHAnsi" w:cstheme="majorHAnsi"/>
-          <w:sz w:val="28"/>
-          <w:szCs w:val="28"/>
-        </w:rPr>
-      </w:pPr>
-    </w:p>
-    <w:p>
-      <w:pPr>
-        <w:rPr>
-          <w:rFonts w:asciiTheme="majorHAnsi" w:hAnsiTheme="majorHAnsi" w:cstheme="majorHAnsi"/>
-        </w:rPr>
-      </w:pPr>
-    </w:p>
+    <w:p/>
     <w:sectPr>
       <w:pgSz w:w="11906" w:h="16838"/>
       <w:pgMar w:top="1440" w:right="1440" w:bottom="1440" w:left="1440" w:header="708" w:footer="708" w:gutter="0"/>

</xml_diff>

<commit_message>
added in the write report word doc for all the years
</commit_message>
<xml_diff>
--- a/PayrollReport_2018.docx
+++ b/PayrollReport_2018.docx
@@ -51,28 +51,7 @@
           <w:szCs w:val="52"/>
         </w:rPr>
         <w:tab/>
-      </w:r>
-      <w:proofErr w:type="spellStart"/>
-      <w:r>
-        <w:rPr>
-          <w:rFonts w:asciiTheme="majorHAnsi" w:hAnsiTheme="majorHAnsi" w:cstheme="majorHAnsi"/>
-          <w:b/>
-          <w:bCs/>
-          <w:sz w:val="72"/>
-          <w:szCs w:val="52"/>
-        </w:rPr>
-        <w:t>JProject</w:t>
-      </w:r>
-      <w:proofErr w:type="spellEnd"/>
-      <w:r>
-        <w:rPr>
-          <w:rFonts w:asciiTheme="majorHAnsi" w:hAnsiTheme="majorHAnsi" w:cstheme="majorHAnsi"/>
-          <w:b/>
-          <w:bCs/>
-          <w:sz w:val="72"/>
-          <w:szCs w:val="52"/>
-        </w:rPr>
-        <w:t xml:space="preserve"> LTD</w:t>
+        <w:t>JProject LTD</w:t>
       </w:r>
     </w:p>
     <w:p>
@@ -781,7 +760,7 @@
                 <w:rFonts w:asciiTheme="majorHAnsi" w:hAnsiTheme="majorHAnsi" w:cstheme="majorHAnsi"/>
                 <w:sz w:val="28"/>
               </w:rPr>
-              <w:t>Year</w:t>
+              <w:t>year</w:t>
             </w:r>
           </w:p>
         </w:tc>
@@ -892,7 +871,6 @@
                 <w:szCs w:val="34"/>
               </w:rPr>
             </w:pPr>
-            <w:proofErr w:type="spellStart"/>
             <w:r>
               <w:rPr>
                 <w:rFonts w:asciiTheme="majorHAnsi" w:hAnsiTheme="majorHAnsi" w:cstheme="majorHAnsi"/>
@@ -902,7 +880,6 @@
               </w:rPr>
               <w:t>noofyear</w:t>
             </w:r>
-            <w:proofErr w:type="spellEnd"/>
           </w:p>
         </w:tc>
       </w:tr>
@@ -1006,7 +983,45 @@
                 <w:sz w:val="28"/>
                 <w:szCs w:val="28"/>
               </w:rPr>
-              <w:t>first</w:t>
+              <w:drawing>
+                <wp:inline distT="0" distB="0" distL="0" distR="0" wp14:anchorId="179903C7" wp14:editId="042DE952">
+                  <wp:extent cx="3817951" cy="3810330"/>
+                  <wp:effectExtent l="0" t="0" r="0" b="0"/>
+                  <wp:docPr id="1" name="Picture 1"/>
+                  <wp:cNvGraphicFramePr/>
+                  <a:graphic xmlns:a="http://schemas.openxmlformats.org/drawingml/2006/main">
+                    <a:graphicData uri="http://schemas.openxmlformats.org/drawingml/2006/picture">
+                      <pic:pic xmlns:pic="http://schemas.openxmlformats.org/drawingml/2006/picture">
+                        <pic:nvPicPr>
+                          <pic:cNvPr id="1" name=""/>
+                          <pic:cNvPicPr/>
+                        </pic:nvPicPr>
+                        <pic:blipFill>
+                          <a:blip r:embed="rId5">
+                            <a:extLst>
+                              <a:ext uri="{28A0092B-C50C-407E-A947-70E740481C1C}">
+                                <a14:useLocalDpi xmlns:a14="http://schemas.microsoft.com/office/drawing/2010/main" val="0"/>
+                              </a:ext>
+                            </a:extLst>
+                          </a:blip>
+                          <a:stretch>
+                            <a:fillRect/>
+                          </a:stretch>
+                        </pic:blipFill>
+                        <pic:spPr>
+                          <a:xfrm>
+                            <a:off x="0" y="0"/>
+                            <a:ext cx="3817951" cy="3810330"/>
+                          </a:xfrm>
+                          <a:prstGeom prst="rect">
+                            <a:avLst/>
+                          </a:prstGeom>
+                        </pic:spPr>
+                      </pic:pic>
+                    </a:graphicData>
+                  </a:graphic>
+                </wp:inline>
+              </w:drawing>
             </w:r>
           </w:p>
         </w:tc>
@@ -1083,7 +1098,6 @@
                 <w:szCs w:val="28"/>
               </w:rPr>
             </w:pPr>
-            <w:proofErr w:type="spellStart"/>
             <w:r>
               <w:rPr>
                 <w:rFonts w:asciiTheme="majorHAnsi" w:hAnsiTheme="majorHAnsi" w:cstheme="majorHAnsi"/>
@@ -1092,7 +1106,6 @@
               </w:rPr>
               <w:t>countofemployees</w:t>
             </w:r>
-            <w:proofErr w:type="spellEnd"/>
           </w:p>
         </w:tc>
       </w:tr>
@@ -1148,7 +1161,6 @@
                 <w:szCs w:val="28"/>
               </w:rPr>
             </w:pPr>
-            <w:proofErr w:type="spellStart"/>
             <w:r>
               <w:rPr>
                 <w:rFonts w:asciiTheme="majorHAnsi" w:hAnsiTheme="majorHAnsi" w:cstheme="majorHAnsi"/>
@@ -1157,7 +1169,6 @@
               </w:rPr>
               <w:t>countofcitizen</w:t>
             </w:r>
-            <w:proofErr w:type="spellEnd"/>
           </w:p>
         </w:tc>
       </w:tr>
@@ -1213,7 +1224,6 @@
                 <w:szCs w:val="28"/>
               </w:rPr>
             </w:pPr>
-            <w:proofErr w:type="spellStart"/>
             <w:r>
               <w:rPr>
                 <w:rFonts w:asciiTheme="majorHAnsi" w:hAnsiTheme="majorHAnsi" w:cstheme="majorHAnsi"/>
@@ -1222,7 +1232,6 @@
               </w:rPr>
               <w:t>countofpr</w:t>
             </w:r>
-            <w:proofErr w:type="spellEnd"/>
           </w:p>
         </w:tc>
       </w:tr>
@@ -1278,7 +1287,6 @@
                 <w:szCs w:val="28"/>
               </w:rPr>
             </w:pPr>
-            <w:proofErr w:type="spellStart"/>
             <w:r>
               <w:rPr>
                 <w:rFonts w:asciiTheme="majorHAnsi" w:hAnsiTheme="majorHAnsi" w:cstheme="majorHAnsi"/>
@@ -1287,7 +1295,6 @@
               </w:rPr>
               <w:t>countofforeigner</w:t>
             </w:r>
-            <w:proofErr w:type="spellEnd"/>
           </w:p>
         </w:tc>
       </w:tr>
@@ -1306,38 +1313,37 @@
           <w:sz w:val="28"/>
           <w:szCs w:val="28"/>
         </w:rPr>
-        <w:lastRenderedPageBreak/>
         <w:t xml:space="preserve">II) Show the Payroll Expense of Extra Duty and Transportation Allowance </w:t>
       </w:r>
     </w:p>
     <w:tbl>
       <w:tblPr>
         <w:tblStyle w:val="TableGrid"/>
-        <w:tblW w:w="9067" w:type="dxa"/>
+        <w:tblW w:w="9269" w:type="dxa"/>
         <w:tblLook w:val="04A0" w:firstRow="1" w:lastRow="0" w:firstColumn="1" w:lastColumn="0" w:noHBand="0" w:noVBand="1"/>
       </w:tblPr>
       <w:tblGrid>
-        <w:gridCol w:w="9067"/>
+        <w:gridCol w:w="9269"/>
       </w:tblGrid>
       <w:tr>
         <w:trPr>
-          <w:trHeight w:val="5854"/>
+          <w:trHeight w:val="13109"/>
         </w:trPr>
         <w:tc>
           <w:tcPr>
-            <w:tcW w:w="9067" w:type="dxa"/>
+            <w:tcW w:w="9269" w:type="dxa"/>
             <w:tcBorders>
               <w:top w:val="single" w:sz="4" w:space="0" w:color="auto"/>
               <w:left w:val="single" w:sz="4" w:space="0" w:color="auto"/>
               <w:bottom w:val="single" w:sz="4" w:space="0" w:color="auto"/>
               <w:right w:val="single" w:sz="4" w:space="0" w:color="auto"/>
             </w:tcBorders>
-            <w:hideMark/>
           </w:tcPr>
           <w:p>
             <w:pPr>
               <w:rPr>
                 <w:rFonts w:asciiTheme="majorHAnsi" w:hAnsiTheme="majorHAnsi" w:cstheme="majorHAnsi"/>
+                <w:noProof/>
                 <w:sz w:val="28"/>
                 <w:szCs w:val="28"/>
               </w:rPr>
@@ -1346,25 +1352,129 @@
             <w:r>
               <w:rPr>
                 <w:rFonts w:asciiTheme="majorHAnsi" w:hAnsiTheme="majorHAnsi" w:cstheme="majorHAnsi"/>
-                <w:sz w:val="28"/>
-                <w:szCs w:val="28"/>
-              </w:rPr>
-              <w:t>second</w:t>
+                <w:noProof/>
+                <w:sz w:val="28"/>
+                <w:szCs w:val="28"/>
+              </w:rPr>
+              <w:drawing>
+                <wp:inline distT="0" distB="0" distL="0" distR="0" wp14:anchorId="3F7B6389" wp14:editId="3654B959">
+                  <wp:extent cx="3817951" cy="3810330"/>
+                  <wp:effectExtent l="0" t="0" r="0" b="0"/>
+                  <wp:docPr id="2" name="Picture 2"/>
+                  <wp:cNvGraphicFramePr/>
+                  <a:graphic xmlns:a="http://schemas.openxmlformats.org/drawingml/2006/main">
+                    <a:graphicData uri="http://schemas.openxmlformats.org/drawingml/2006/picture">
+                      <pic:pic xmlns:pic="http://schemas.openxmlformats.org/drawingml/2006/picture">
+                        <pic:nvPicPr>
+                          <pic:cNvPr id="2" name=""/>
+                          <pic:cNvPicPr/>
+                        </pic:nvPicPr>
+                        <pic:blipFill>
+                          <a:blip r:embed="rId6">
+                            <a:extLst>
+                              <a:ext uri="{28A0092B-C50C-407E-A947-70E740481C1C}">
+                                <a14:useLocalDpi xmlns:a14="http://schemas.microsoft.com/office/drawing/2010/main" val="0"/>
+                              </a:ext>
+                            </a:extLst>
+                          </a:blip>
+                          <a:stretch>
+                            <a:fillRect/>
+                          </a:stretch>
+                        </pic:blipFill>
+                        <pic:spPr>
+                          <a:xfrm>
+                            <a:off x="0" y="0"/>
+                            <a:ext cx="3817951" cy="3810330"/>
+                          </a:xfrm>
+                          <a:prstGeom prst="rect">
+                            <a:avLst/>
+                          </a:prstGeom>
+                        </pic:spPr>
+                      </pic:pic>
+                    </a:graphicData>
+                  </a:graphic>
+                </wp:inline>
+              </w:drawing>
             </w:r>
+          </w:p>
+          <w:p>
+            <w:pPr>
+              <w:rPr>
+                <w:rFonts w:asciiTheme="majorHAnsi" w:hAnsiTheme="majorHAnsi" w:cstheme="majorHAnsi"/>
+                <w:sz w:val="28"/>
+                <w:szCs w:val="28"/>
+              </w:rPr>
+            </w:pPr>
+          </w:p>
+          <w:p>
+            <w:pPr>
+              <w:rPr>
+                <w:rFonts w:asciiTheme="majorHAnsi" w:hAnsiTheme="majorHAnsi" w:cstheme="majorHAnsi"/>
+                <w:sz w:val="28"/>
+                <w:szCs w:val="28"/>
+              </w:rPr>
+            </w:pPr>
+          </w:p>
+          <w:p>
+            <w:pPr>
+              <w:rPr>
+                <w:rFonts w:asciiTheme="majorHAnsi" w:hAnsiTheme="majorHAnsi" w:cstheme="majorHAnsi"/>
+                <w:sz w:val="28"/>
+                <w:szCs w:val="28"/>
+              </w:rPr>
+            </w:pPr>
+          </w:p>
+          <w:p>
+            <w:pPr>
+              <w:rPr>
+                <w:rFonts w:asciiTheme="majorHAnsi" w:hAnsiTheme="majorHAnsi" w:cstheme="majorHAnsi"/>
+                <w:sz w:val="28"/>
+                <w:szCs w:val="28"/>
+              </w:rPr>
+            </w:pPr>
+          </w:p>
+          <w:p>
+            <w:pPr>
+              <w:rPr>
+                <w:rFonts w:asciiTheme="majorHAnsi" w:hAnsiTheme="majorHAnsi" w:cstheme="majorHAnsi"/>
+                <w:sz w:val="28"/>
+                <w:szCs w:val="28"/>
+              </w:rPr>
+            </w:pPr>
+          </w:p>
+          <w:p>
+            <w:pPr>
+              <w:rPr>
+                <w:rFonts w:asciiTheme="majorHAnsi" w:hAnsiTheme="majorHAnsi" w:cstheme="majorHAnsi"/>
+                <w:sz w:val="28"/>
+                <w:szCs w:val="28"/>
+              </w:rPr>
+            </w:pPr>
+          </w:p>
+          <w:p>
+            <w:pPr>
+              <w:rPr>
+                <w:rFonts w:asciiTheme="majorHAnsi" w:hAnsiTheme="majorHAnsi" w:cstheme="majorHAnsi"/>
+                <w:noProof/>
+                <w:sz w:val="28"/>
+                <w:szCs w:val="28"/>
+              </w:rPr>
+            </w:pPr>
+          </w:p>
+          <w:p>
+            <w:pPr>
+              <w:rPr>
+                <w:rFonts w:asciiTheme="majorHAnsi" w:hAnsiTheme="majorHAnsi" w:cstheme="majorHAnsi"/>
+                <w:noProof/>
+                <w:sz w:val="28"/>
+                <w:szCs w:val="28"/>
+              </w:rPr>
+            </w:pPr>
           </w:p>
         </w:tc>
       </w:tr>
       <w:bookmarkEnd w:id="0"/>
     </w:tbl>
-    <w:p>
-      <w:pPr>
-        <w:rPr>
-          <w:rFonts w:asciiTheme="majorHAnsi" w:hAnsiTheme="majorHAnsi" w:cstheme="majorHAnsi"/>
-          <w:sz w:val="28"/>
-          <w:szCs w:val="28"/>
-        </w:rPr>
-      </w:pPr>
-    </w:p>
     <w:p>
       <w:pPr>
         <w:rPr>
@@ -1426,10 +1536,49 @@
             <w:r>
               <w:rPr>
                 <w:rFonts w:asciiTheme="majorHAnsi" w:hAnsiTheme="majorHAnsi" w:cstheme="majorHAnsi"/>
-                <w:sz w:val="28"/>
-                <w:szCs w:val="28"/>
-              </w:rPr>
-              <w:t>third</w:t>
+                <w:noProof/>
+                <w:sz w:val="28"/>
+                <w:szCs w:val="28"/>
+              </w:rPr>
+              <w:drawing>
+                <wp:inline distT="0" distB="0" distL="0" distR="0" wp14:anchorId="7EAA7D6F" wp14:editId="6DB78700">
+                  <wp:extent cx="3817951" cy="3810330"/>
+                  <wp:effectExtent l="0" t="0" r="0" b="0"/>
+                  <wp:docPr id="3" name="Picture 3"/>
+                  <wp:cNvGraphicFramePr/>
+                  <a:graphic xmlns:a="http://schemas.openxmlformats.org/drawingml/2006/main">
+                    <a:graphicData uri="http://schemas.openxmlformats.org/drawingml/2006/picture">
+                      <pic:pic xmlns:pic="http://schemas.openxmlformats.org/drawingml/2006/picture">
+                        <pic:nvPicPr>
+                          <pic:cNvPr id="3" name=""/>
+                          <pic:cNvPicPr/>
+                        </pic:nvPicPr>
+                        <pic:blipFill>
+                          <a:blip r:embed="rId7">
+                            <a:extLst>
+                              <a:ext uri="{28A0092B-C50C-407E-A947-70E740481C1C}">
+                                <a14:useLocalDpi xmlns:a14="http://schemas.microsoft.com/office/drawing/2010/main" val="0"/>
+                              </a:ext>
+                            </a:extLst>
+                          </a:blip>
+                          <a:stretch>
+                            <a:fillRect/>
+                          </a:stretch>
+                        </pic:blipFill>
+                        <pic:spPr>
+                          <a:xfrm>
+                            <a:off x="0" y="0"/>
+                            <a:ext cx="3817951" cy="3810330"/>
+                          </a:xfrm>
+                          <a:prstGeom prst="rect">
+                            <a:avLst/>
+                          </a:prstGeom>
+                        </pic:spPr>
+                      </pic:pic>
+                    </a:graphicData>
+                  </a:graphic>
+                </wp:inline>
+              </w:drawing>
             </w:r>
           </w:p>
         </w:tc>
@@ -1449,26 +1598,25 @@
           <w:sz w:val="28"/>
           <w:szCs w:val="28"/>
         </w:rPr>
-        <w:lastRenderedPageBreak/>
         <w:t>IV) Show the Net &amp; Gross by Category</w:t>
       </w:r>
     </w:p>
     <w:tbl>
       <w:tblPr>
         <w:tblStyle w:val="TableGrid"/>
-        <w:tblW w:w="8926" w:type="dxa"/>
+        <w:tblW w:w="9249" w:type="dxa"/>
         <w:tblLook w:val="04A0" w:firstRow="1" w:lastRow="0" w:firstColumn="1" w:lastColumn="0" w:noHBand="0" w:noVBand="1"/>
       </w:tblPr>
       <w:tblGrid>
-        <w:gridCol w:w="8926"/>
+        <w:gridCol w:w="9249"/>
       </w:tblGrid>
       <w:tr>
         <w:trPr>
-          <w:trHeight w:val="5854"/>
+          <w:trHeight w:val="6129"/>
         </w:trPr>
         <w:tc>
           <w:tcPr>
-            <w:tcW w:w="8926" w:type="dxa"/>
+            <w:tcW w:w="9249" w:type="dxa"/>
             <w:tcBorders>
               <w:top w:val="single" w:sz="4" w:space="0" w:color="auto"/>
               <w:left w:val="single" w:sz="4" w:space="0" w:color="auto"/>
@@ -1488,24 +1636,54 @@
             <w:r>
               <w:rPr>
                 <w:rFonts w:asciiTheme="majorHAnsi" w:hAnsiTheme="majorHAnsi" w:cstheme="majorHAnsi"/>
-                <w:sz w:val="28"/>
-                <w:szCs w:val="28"/>
-              </w:rPr>
-              <w:t>fourth</w:t>
+                <w:noProof/>
+                <w:sz w:val="28"/>
+                <w:szCs w:val="28"/>
+              </w:rPr>
+              <w:drawing>
+                <wp:inline distT="0" distB="0" distL="0" distR="0" wp14:anchorId="242F39D0" wp14:editId="4CA279E3">
+                  <wp:extent cx="3817951" cy="3810330"/>
+                  <wp:effectExtent l="0" t="0" r="0" b="0"/>
+                  <wp:docPr id="4" name="Picture 4"/>
+                  <wp:cNvGraphicFramePr/>
+                  <a:graphic xmlns:a="http://schemas.openxmlformats.org/drawingml/2006/main">
+                    <a:graphicData uri="http://schemas.openxmlformats.org/drawingml/2006/picture">
+                      <pic:pic xmlns:pic="http://schemas.openxmlformats.org/drawingml/2006/picture">
+                        <pic:nvPicPr>
+                          <pic:cNvPr id="4" name=""/>
+                          <pic:cNvPicPr/>
+                        </pic:nvPicPr>
+                        <pic:blipFill>
+                          <a:blip r:embed="rId8">
+                            <a:extLst>
+                              <a:ext uri="{28A0092B-C50C-407E-A947-70E740481C1C}">
+                                <a14:useLocalDpi xmlns:a14="http://schemas.microsoft.com/office/drawing/2010/main" val="0"/>
+                              </a:ext>
+                            </a:extLst>
+                          </a:blip>
+                          <a:stretch>
+                            <a:fillRect/>
+                          </a:stretch>
+                        </pic:blipFill>
+                        <pic:spPr>
+                          <a:xfrm>
+                            <a:off x="0" y="0"/>
+                            <a:ext cx="3817951" cy="3810330"/>
+                          </a:xfrm>
+                          <a:prstGeom prst="rect">
+                            <a:avLst/>
+                          </a:prstGeom>
+                        </pic:spPr>
+                      </pic:pic>
+                    </a:graphicData>
+                  </a:graphic>
+                </wp:inline>
+              </w:drawing>
             </w:r>
           </w:p>
         </w:tc>
       </w:tr>
     </w:tbl>
-    <w:p>
-      <w:pPr>
-        <w:rPr>
-          <w:rFonts w:asciiTheme="majorHAnsi" w:hAnsiTheme="majorHAnsi" w:cstheme="majorHAnsi"/>
-          <w:sz w:val="28"/>
-          <w:szCs w:val="28"/>
-        </w:rPr>
-      </w:pPr>
-    </w:p>
     <w:p>
       <w:pPr>
         <w:rPr>
@@ -1567,10 +1745,49 @@
             <w:r>
               <w:rPr>
                 <w:rFonts w:asciiTheme="majorHAnsi" w:hAnsiTheme="majorHAnsi" w:cstheme="majorHAnsi"/>
-                <w:sz w:val="28"/>
-                <w:szCs w:val="28"/>
-              </w:rPr>
-              <w:t>fifth</w:t>
+                <w:noProof/>
+                <w:sz w:val="28"/>
+                <w:szCs w:val="28"/>
+              </w:rPr>
+              <w:drawing>
+                <wp:inline distT="0" distB="0" distL="0" distR="0" wp14:anchorId="7FF373C1" wp14:editId="3070C74C">
+                  <wp:extent cx="3817951" cy="3810330"/>
+                  <wp:effectExtent l="0" t="0" r="0" b="0"/>
+                  <wp:docPr id="5" name="Picture 5"/>
+                  <wp:cNvGraphicFramePr/>
+                  <a:graphic xmlns:a="http://schemas.openxmlformats.org/drawingml/2006/main">
+                    <a:graphicData uri="http://schemas.openxmlformats.org/drawingml/2006/picture">
+                      <pic:pic xmlns:pic="http://schemas.openxmlformats.org/drawingml/2006/picture">
+                        <pic:nvPicPr>
+                          <pic:cNvPr id="5" name=""/>
+                          <pic:cNvPicPr/>
+                        </pic:nvPicPr>
+                        <pic:blipFill>
+                          <a:blip r:embed="rId9">
+                            <a:extLst>
+                              <a:ext uri="{28A0092B-C50C-407E-A947-70E740481C1C}">
+                                <a14:useLocalDpi xmlns:a14="http://schemas.microsoft.com/office/drawing/2010/main" val="0"/>
+                              </a:ext>
+                            </a:extLst>
+                          </a:blip>
+                          <a:stretch>
+                            <a:fillRect/>
+                          </a:stretch>
+                        </pic:blipFill>
+                        <pic:spPr>
+                          <a:xfrm>
+                            <a:off x="0" y="0"/>
+                            <a:ext cx="3817951" cy="3810330"/>
+                          </a:xfrm>
+                          <a:prstGeom prst="rect">
+                            <a:avLst/>
+                          </a:prstGeom>
+                        </pic:spPr>
+                      </pic:pic>
+                    </a:graphicData>
+                  </a:graphic>
+                </wp:inline>
+              </w:drawing>
             </w:r>
           </w:p>
         </w:tc>
@@ -1590,59 +1807,25 @@
           <w:sz w:val="28"/>
           <w:szCs w:val="28"/>
         </w:rPr>
-        <w:lastRenderedPageBreak/>
-        <w:t xml:space="preserve">VI) </w:t>
-      </w:r>
-      <w:r>
-        <w:rPr>
-          <w:rFonts w:asciiTheme="majorHAnsi" w:hAnsiTheme="majorHAnsi" w:cstheme="majorHAnsi"/>
-          <w:sz w:val="28"/>
-          <w:szCs w:val="28"/>
-        </w:rPr>
-        <w:t>Show</w:t>
-      </w:r>
-      <w:r>
-        <w:rPr>
-          <w:rFonts w:asciiTheme="majorHAnsi" w:hAnsiTheme="majorHAnsi" w:cstheme="majorHAnsi"/>
-          <w:sz w:val="28"/>
-          <w:szCs w:val="28"/>
-        </w:rPr>
-        <w:t xml:space="preserve"> the Employee and Employer CPF contribution </w:t>
-      </w:r>
-    </w:p>
-    <w:p>
-      <w:pPr>
-        <w:rPr>
-          <w:rFonts w:asciiTheme="majorHAnsi" w:hAnsiTheme="majorHAnsi" w:cstheme="majorHAnsi"/>
-          <w:sz w:val="28"/>
-          <w:szCs w:val="28"/>
-        </w:rPr>
-      </w:pPr>
-      <w:r>
-        <w:rPr>
-          <w:rFonts w:asciiTheme="majorHAnsi" w:hAnsiTheme="majorHAnsi" w:cstheme="majorHAnsi"/>
-          <w:sz w:val="28"/>
-          <w:szCs w:val="28"/>
-        </w:rPr>
-        <w:t>Employee</w:t>
+        <w:t xml:space="preserve">VI) Show the Employee and Employer CPF contribution </w:t>
       </w:r>
     </w:p>
     <w:tbl>
       <w:tblPr>
         <w:tblStyle w:val="TableGrid"/>
-        <w:tblW w:w="8996" w:type="dxa"/>
+        <w:tblW w:w="9114" w:type="dxa"/>
         <w:tblLook w:val="04A0" w:firstRow="1" w:lastRow="0" w:firstColumn="1" w:lastColumn="0" w:noHBand="0" w:noVBand="1"/>
       </w:tblPr>
       <w:tblGrid>
-        <w:gridCol w:w="8996"/>
+        <w:gridCol w:w="9114"/>
       </w:tblGrid>
       <w:tr>
         <w:trPr>
-          <w:trHeight w:val="5897"/>
+          <w:trHeight w:val="6213"/>
         </w:trPr>
         <w:tc>
           <w:tcPr>
-            <w:tcW w:w="8996" w:type="dxa"/>
+            <w:tcW w:w="9114" w:type="dxa"/>
             <w:tcBorders>
               <w:top w:val="single" w:sz="4" w:space="0" w:color="auto"/>
               <w:left w:val="single" w:sz="4" w:space="0" w:color="auto"/>
@@ -1655,6 +1838,7 @@
             <w:pPr>
               <w:rPr>
                 <w:rFonts w:asciiTheme="majorHAnsi" w:hAnsiTheme="majorHAnsi" w:cstheme="majorHAnsi"/>
+                <w:noProof/>
                 <w:sz w:val="28"/>
                 <w:szCs w:val="28"/>
               </w:rPr>
@@ -1662,80 +1846,49 @@
             <w:r>
               <w:rPr>
                 <w:rFonts w:asciiTheme="majorHAnsi" w:hAnsiTheme="majorHAnsi" w:cstheme="majorHAnsi"/>
-                <w:sz w:val="28"/>
-                <w:szCs w:val="28"/>
-              </w:rPr>
-              <w:t>sixth</w:t>
-            </w:r>
-          </w:p>
-        </w:tc>
-      </w:tr>
-    </w:tbl>
-    <w:p>
-      <w:pPr>
-        <w:rPr>
-          <w:rFonts w:asciiTheme="majorHAnsi" w:hAnsiTheme="majorHAnsi" w:cstheme="majorHAnsi"/>
-          <w:sz w:val="28"/>
-          <w:szCs w:val="28"/>
-        </w:rPr>
-      </w:pPr>
-    </w:p>
-    <w:p>
-      <w:pPr>
-        <w:rPr>
-          <w:rFonts w:asciiTheme="majorHAnsi" w:hAnsiTheme="majorHAnsi" w:cstheme="majorHAnsi"/>
-          <w:sz w:val="28"/>
-          <w:szCs w:val="28"/>
-        </w:rPr>
-      </w:pPr>
-      <w:r>
-        <w:rPr>
-          <w:rFonts w:asciiTheme="majorHAnsi" w:hAnsiTheme="majorHAnsi" w:cstheme="majorHAnsi"/>
-          <w:sz w:val="28"/>
-          <w:szCs w:val="28"/>
-        </w:rPr>
-        <w:t>Employer</w:t>
-      </w:r>
-    </w:p>
-    <w:tbl>
-      <w:tblPr>
-        <w:tblStyle w:val="TableGrid"/>
-        <w:tblW w:w="9025" w:type="dxa"/>
-        <w:tblLook w:val="04A0" w:firstRow="1" w:lastRow="0" w:firstColumn="1" w:lastColumn="0" w:noHBand="0" w:noVBand="1"/>
-      </w:tblPr>
-      <w:tblGrid>
-        <w:gridCol w:w="9025"/>
-      </w:tblGrid>
-      <w:tr>
-        <w:trPr>
-          <w:trHeight w:val="6076"/>
-        </w:trPr>
-        <w:tc>
-          <w:tcPr>
-            <w:tcW w:w="9025" w:type="dxa"/>
-            <w:tcBorders>
-              <w:top w:val="single" w:sz="4" w:space="0" w:color="auto"/>
-              <w:left w:val="single" w:sz="4" w:space="0" w:color="auto"/>
-              <w:bottom w:val="single" w:sz="4" w:space="0" w:color="auto"/>
-              <w:right w:val="single" w:sz="4" w:space="0" w:color="auto"/>
-            </w:tcBorders>
-            <w:hideMark/>
-          </w:tcPr>
-          <w:p>
-            <w:pPr>
-              <w:rPr>
-                <w:rFonts w:asciiTheme="majorHAnsi" w:hAnsiTheme="majorHAnsi" w:cstheme="majorHAnsi"/>
-                <w:sz w:val="28"/>
-                <w:szCs w:val="28"/>
-              </w:rPr>
-            </w:pPr>
-            <w:r>
-              <w:rPr>
-                <w:rFonts w:asciiTheme="majorHAnsi" w:hAnsiTheme="majorHAnsi" w:cstheme="majorHAnsi"/>
-                <w:sz w:val="28"/>
-                <w:szCs w:val="28"/>
-              </w:rPr>
-              <w:t>seventh</w:t>
+                <w:noProof/>
+                <w:sz w:val="28"/>
+                <w:szCs w:val="28"/>
+              </w:rPr>
+              <w:drawing>
+                <wp:inline distT="0" distB="0" distL="0" distR="0" wp14:anchorId="75A27994" wp14:editId="47482D5C">
+                  <wp:extent cx="3817951" cy="3810330"/>
+                  <wp:effectExtent l="0" t="0" r="0" b="0"/>
+                  <wp:docPr id="6" name="Picture 6"/>
+                  <wp:cNvGraphicFramePr/>
+                  <a:graphic xmlns:a="http://schemas.openxmlformats.org/drawingml/2006/main">
+                    <a:graphicData uri="http://schemas.openxmlformats.org/drawingml/2006/picture">
+                      <pic:pic xmlns:pic="http://schemas.openxmlformats.org/drawingml/2006/picture">
+                        <pic:nvPicPr>
+                          <pic:cNvPr id="6" name=""/>
+                          <pic:cNvPicPr/>
+                        </pic:nvPicPr>
+                        <pic:blipFill>
+                          <a:blip r:embed="rId10">
+                            <a:extLst>
+                              <a:ext uri="{28A0092B-C50C-407E-A947-70E740481C1C}">
+                                <a14:useLocalDpi xmlns:a14="http://schemas.microsoft.com/office/drawing/2010/main" val="0"/>
+                              </a:ext>
+                            </a:extLst>
+                          </a:blip>
+                          <a:stretch>
+                            <a:fillRect/>
+                          </a:stretch>
+                        </pic:blipFill>
+                        <pic:spPr>
+                          <a:xfrm>
+                            <a:off x="0" y="0"/>
+                            <a:ext cx="3817951" cy="3810330"/>
+                          </a:xfrm>
+                          <a:prstGeom prst="rect">
+                            <a:avLst/>
+                          </a:prstGeom>
+                        </pic:spPr>
+                      </pic:pic>
+                    </a:graphicData>
+                  </a:graphic>
+                </wp:inline>
+              </w:drawing>
             </w:r>
           </w:p>
         </w:tc>

</xml_diff>

<commit_message>
auto fill in word doc
</commit_message>
<xml_diff>
--- a/PayrollReport_2018.docx
+++ b/PayrollReport_2018.docx
@@ -1104,7 +1104,7 @@
                 <w:sz w:val="28"/>
                 <w:szCs w:val="28"/>
               </w:rPr>
-              <w:t>countofemployees</w:t>
+              <w:t>79</w:t>
             </w:r>
           </w:p>
         </w:tc>
@@ -1167,7 +1167,7 @@
                 <w:sz w:val="28"/>
                 <w:szCs w:val="28"/>
               </w:rPr>
-              <w:t>countofcitizen</w:t>
+              <w:t>14</w:t>
             </w:r>
           </w:p>
         </w:tc>
@@ -1230,7 +1230,7 @@
                 <w:sz w:val="28"/>
                 <w:szCs w:val="28"/>
               </w:rPr>
-              <w:t>countofpr</w:t>
+              <w:t>25</w:t>
             </w:r>
           </w:p>
         </w:tc>
@@ -1293,7 +1293,7 @@
                 <w:sz w:val="28"/>
                 <w:szCs w:val="28"/>
               </w:rPr>
-              <w:t>countofforeigner</w:t>
+              <w:t>40</w:t>
             </w:r>
           </w:p>
         </w:tc>

</xml_diff>